<commit_message>
Documento Proyecto Actualizado con Bullets Primera Entrega
</commit_message>
<xml_diff>
--- a/1_D_TFM.docx
+++ b/1_D_TFM.docx
@@ -23,7 +23,7 @@
           <w:lang w:eastAsia="es-ES"/>
         </w:rPr>
         <w:drawing>
-          <wp:inline distT="0" distB="0" distL="0" distR="0" wp14:anchorId="402EFF8F" wp14:editId="1A585B3C">
+          <wp:inline distT="0" distB="0" distL="0" distR="0" wp14:anchorId="402EFF8F" wp14:editId="3AC21897">
             <wp:extent cx="3815723" cy="1038225"/>
             <wp:effectExtent l="0" t="0" r="0" b="0"/>
             <wp:docPr id="5126" name="Picture 1"/>
@@ -908,7 +908,6 @@
         </w:rPr>
         <w:t xml:space="preserve"> palabras clave o </w:t>
       </w:r>
-      <w:proofErr w:type="spellStart"/>
       <w:r>
         <w:rPr>
           <w:i/>
@@ -917,7 +916,6 @@
         </w:rPr>
         <w:t>keywords</w:t>
       </w:r>
-      <w:proofErr w:type="spellEnd"/>
       <w:r>
         <w:rPr>
           <w:lang w:eastAsia="en-US"/>
@@ -1021,7 +1019,6 @@
     <w:p/>
     <w:p/>
     <w:p>
-      <w:proofErr w:type="spellStart"/>
       <w:r>
         <w:rPr>
           <w:b/>
@@ -1031,7 +1028,6 @@
         </w:rPr>
         <w:t>Keywords</w:t>
       </w:r>
-      <w:proofErr w:type="spellEnd"/>
       <w:r>
         <w:t>:</w:t>
       </w:r>
@@ -1100,7 +1096,28 @@
             <w:rStyle w:val="Hyperlink"/>
             <w:rFonts w:eastAsiaTheme="majorEastAsia"/>
           </w:rPr>
-          <w:t>Contextualización</w:t>
+          <w:t>1. I</w:t>
+        </w:r>
+        <w:r>
+          <w:rPr>
+            <w:rStyle w:val="Hyperlink"/>
+            <w:rFonts w:eastAsiaTheme="majorEastAsia"/>
+          </w:rPr>
+          <w:t>nt</w:t>
+        </w:r>
+        <w:r>
+          <w:rPr>
+            <w:rStyle w:val="Hyperlink"/>
+            <w:rFonts w:eastAsiaTheme="majorEastAsia"/>
+          </w:rPr>
+          <w:t>r</w:t>
+        </w:r>
+        <w:r>
+          <w:rPr>
+            <w:rStyle w:val="Hyperlink"/>
+            <w:rFonts w:eastAsiaTheme="majorEastAsia"/>
+          </w:rPr>
+          <w:t>oducción</w:t>
         </w:r>
         <w:r>
           <w:rPr>
@@ -1164,7 +1181,14 @@
             <w:rStyle w:val="Hyperlink"/>
             <w:rFonts w:eastAsiaTheme="majorEastAsia"/>
           </w:rPr>
-          <w:t>Objetivos</w:t>
+          <w:t>2. O</w:t>
+        </w:r>
+        <w:r>
+          <w:rPr>
+            <w:rStyle w:val="Hyperlink"/>
+            <w:rFonts w:eastAsiaTheme="majorEastAsia"/>
+          </w:rPr>
+          <w:t>bjetivos</w:t>
         </w:r>
         <w:r>
           <w:rPr>
@@ -1228,7 +1252,14 @@
             <w:rStyle w:val="Hyperlink"/>
             <w:rFonts w:eastAsiaTheme="majorEastAsia"/>
           </w:rPr>
-          <w:t>Objetivo general</w:t>
+          <w:t>2.1 O</w:t>
+        </w:r>
+        <w:r>
+          <w:rPr>
+            <w:rStyle w:val="Hyperlink"/>
+            <w:rFonts w:eastAsiaTheme="majorEastAsia"/>
+          </w:rPr>
+          <w:t>bjetivo general</w:t>
         </w:r>
         <w:r>
           <w:rPr>
@@ -1292,7 +1323,14 @@
             <w:rStyle w:val="Hyperlink"/>
             <w:rFonts w:eastAsiaTheme="majorEastAsia"/>
           </w:rPr>
-          <w:t>Objetivos específicos</w:t>
+          <w:t>2.2 O</w:t>
+        </w:r>
+        <w:r>
+          <w:rPr>
+            <w:rStyle w:val="Hyperlink"/>
+            <w:rFonts w:eastAsiaTheme="majorEastAsia"/>
+          </w:rPr>
+          <w:t>bjetivos específicos</w:t>
         </w:r>
         <w:r>
           <w:rPr>
@@ -1350,14 +1388,16 @@
           <w14:ligatures w14:val="standardContextual"/>
         </w:rPr>
       </w:pPr>
+      <w:r>
+        <w:t xml:space="preserve">3. </w:t>
+      </w:r>
+      <w:r>
+        <w:t>A</w:t>
+      </w:r>
+      <w:r>
+        <w:t>nálisis DAFO</w:t>
+      </w:r>
       <w:hyperlink w:anchor="_Toc136848734" w:history="1">
-        <w:r>
-          <w:rPr>
-            <w:rStyle w:val="Hyperlink"/>
-            <w:rFonts w:eastAsiaTheme="majorEastAsia"/>
-          </w:rPr>
-          <w:t>Plan del proyecto</w:t>
-        </w:r>
         <w:r>
           <w:rPr>
             <w:webHidden/>
@@ -1414,14 +1454,10 @@
           <w14:ligatures w14:val="standardContextual"/>
         </w:rPr>
       </w:pPr>
+      <w:r>
+        <w:t>4. Identificación de la Empresa</w:t>
+      </w:r>
       <w:hyperlink w:anchor="_Toc136848735" w:history="1">
-        <w:r>
-          <w:rPr>
-            <w:rStyle w:val="Hyperlink"/>
-            <w:rFonts w:eastAsiaTheme="majorEastAsia"/>
-          </w:rPr>
-          <w:t>Descripción del entorno de trabajo</w:t>
-        </w:r>
         <w:r>
           <w:rPr>
             <w:webHidden/>
@@ -1478,13 +1514,23 @@
           <w14:ligatures w14:val="standardContextual"/>
         </w:rPr>
       </w:pPr>
+      <w:r>
+        <w:t xml:space="preserve">4.1 </w:t>
+      </w:r>
       <w:hyperlink w:anchor="_Toc136848736" w:history="1">
         <w:r>
           <w:rPr>
             <w:rStyle w:val="Hyperlink"/>
             <w:rFonts w:eastAsiaTheme="majorEastAsia"/>
           </w:rPr>
-          <w:t>Descripción del centro de trabajo</w:t>
+          <w:t>aaa</w:t>
+        </w:r>
+        <w:r>
+          <w:rPr>
+            <w:rStyle w:val="Hyperlink"/>
+            <w:rFonts w:eastAsiaTheme="majorEastAsia"/>
+          </w:rPr>
+          <w:t xml:space="preserve"> </w:t>
         </w:r>
         <w:r>
           <w:rPr>
@@ -1542,13 +1588,16 @@
           <w14:ligatures w14:val="standardContextual"/>
         </w:rPr>
       </w:pPr>
+      <w:r>
+        <w:t xml:space="preserve">4.2 </w:t>
+      </w:r>
       <w:hyperlink w:anchor="_Toc136848737" w:history="1">
         <w:r>
           <w:rPr>
             <w:rStyle w:val="Hyperlink"/>
             <w:rFonts w:eastAsiaTheme="majorEastAsia"/>
           </w:rPr>
-          <w:t>Análisis general del proyecto a desarrollar</w:t>
+          <w:t>bbb</w:t>
         </w:r>
         <w:r>
           <w:rPr>
@@ -1606,13 +1655,12 @@
           <w14:ligatures w14:val="standardContextual"/>
         </w:rPr>
       </w:pPr>
+      <w:r>
+        <w:t xml:space="preserve">4.3 </w:t>
+      </w:r>
       <w:hyperlink w:anchor="_Toc136848738" w:history="1">
         <w:r>
-          <w:rPr>
-            <w:rStyle w:val="Hyperlink"/>
-            <w:rFonts w:eastAsiaTheme="majorEastAsia"/>
-          </w:rPr>
-          <w:t>Descripción específica de las unidades de análisis a evaluar</w:t>
+          <w:t>ccc</w:t>
         </w:r>
         <w:r>
           <w:rPr>
@@ -1670,13 +1718,13 @@
           <w14:ligatures w14:val="standardContextual"/>
         </w:rPr>
       </w:pPr>
-      <w:hyperlink w:anchor="_Toc136848739" w:history="1">
+      <w:hyperlink w:anchor="_Toc136848740" w:history="1">
         <w:r>
           <w:rPr>
             <w:rStyle w:val="Hyperlink"/>
             <w:rFonts w:eastAsiaTheme="majorEastAsia"/>
           </w:rPr>
-          <w:t>Metodología del proyecto</w:t>
+          <w:t xml:space="preserve">5. Identificación Y Expectatvas de las Partes Interesadas </w:t>
         </w:r>
         <w:r>
           <w:rPr>
@@ -1694,7 +1742,7 @@
           <w:rPr>
             <w:webHidden/>
           </w:rPr>
-          <w:instrText xml:space="preserve"> PAGEREF _Toc136848739 \h </w:instrText>
+          <w:instrText xml:space="preserve"> PAGEREF _Toc136848740 \h </w:instrText>
         </w:r>
         <w:r>
           <w:rPr>
@@ -1711,7 +1759,7 @@
           <w:rPr>
             <w:webHidden/>
           </w:rPr>
-          <w:t>13</w:t>
+          <w:t>14</w:t>
         </w:r>
         <w:r>
           <w:rPr>
@@ -1723,7 +1771,7 @@
     </w:p>
     <w:p>
       <w:pPr>
-        <w:pStyle w:val="TOC1"/>
+        <w:pStyle w:val="TOC2"/>
         <w:rPr>
           <w:rFonts w:asciiTheme="minorHAnsi" w:eastAsiaTheme="minorEastAsia" w:hAnsiTheme="minorHAnsi" w:cstheme="minorBidi"/>
           <w:color w:val="auto"/>
@@ -1734,13 +1782,13 @@
           <w14:ligatures w14:val="standardContextual"/>
         </w:rPr>
       </w:pPr>
-      <w:hyperlink w:anchor="_Toc136848740" w:history="1">
+      <w:hyperlink w:anchor="_Toc136848741" w:history="1">
         <w:r>
           <w:rPr>
             <w:rStyle w:val="Hyperlink"/>
             <w:rFonts w:eastAsiaTheme="majorEastAsia"/>
           </w:rPr>
-          <w:t>Informe de seguimiento del proyecto</w:t>
+          <w:t>5.1 aaa</w:t>
         </w:r>
         <w:r>
           <w:rPr>
@@ -1758,7 +1806,7 @@
           <w:rPr>
             <w:webHidden/>
           </w:rPr>
-          <w:instrText xml:space="preserve"> PAGEREF _Toc136848740 \h </w:instrText>
+          <w:instrText xml:space="preserve"> PAGEREF _Toc136848741 \h </w:instrText>
         </w:r>
         <w:r>
           <w:rPr>
@@ -1798,14 +1846,10 @@
           <w14:ligatures w14:val="standardContextual"/>
         </w:rPr>
       </w:pPr>
-      <w:hyperlink w:anchor="_Toc136848741" w:history="1">
-        <w:r>
-          <w:rPr>
-            <w:rStyle w:val="Hyperlink"/>
-            <w:rFonts w:eastAsiaTheme="majorEastAsia"/>
-          </w:rPr>
-          <w:t>Gestión visual de proyectos</w:t>
-        </w:r>
+      <w:r>
+        <w:t>5.2 bbb</w:t>
+      </w:r>
+      <w:hyperlink w:anchor="_Toc136848742" w:history="1">
         <w:r>
           <w:rPr>
             <w:webHidden/>
@@ -1822,7 +1866,7 @@
           <w:rPr>
             <w:webHidden/>
           </w:rPr>
-          <w:instrText xml:space="preserve"> PAGEREF _Toc136848741 \h </w:instrText>
+          <w:instrText xml:space="preserve"> PAGEREF _Toc136848742 \h </w:instrText>
         </w:r>
         <w:r>
           <w:rPr>
@@ -1862,13 +1906,16 @@
           <w14:ligatures w14:val="standardContextual"/>
         </w:rPr>
       </w:pPr>
-      <w:hyperlink w:anchor="_Toc136848742" w:history="1">
+      <w:r>
+        <w:t xml:space="preserve">5.3 </w:t>
+      </w:r>
+      <w:hyperlink w:anchor="_Toc136848743" w:history="1">
         <w:r>
           <w:rPr>
             <w:rStyle w:val="Hyperlink"/>
             <w:rFonts w:eastAsiaTheme="majorEastAsia"/>
           </w:rPr>
-          <w:t>Captura de información sobre la capacidad productiva con las herramientas de seguimiento del tiempo</w:t>
+          <w:t>ccc</w:t>
         </w:r>
         <w:r>
           <w:rPr>
@@ -1886,7 +1933,7 @@
           <w:rPr>
             <w:webHidden/>
           </w:rPr>
-          <w:instrText xml:space="preserve"> PAGEREF _Toc136848742 \h </w:instrText>
+          <w:instrText xml:space="preserve"> PAGEREF _Toc136848743 \h </w:instrText>
         </w:r>
         <w:r>
           <w:rPr>
@@ -1915,7 +1962,7 @@
     </w:p>
     <w:p>
       <w:pPr>
-        <w:pStyle w:val="TOC2"/>
+        <w:pStyle w:val="TOC1"/>
         <w:rPr>
           <w:rFonts w:asciiTheme="minorHAnsi" w:eastAsiaTheme="minorEastAsia" w:hAnsiTheme="minorHAnsi" w:cstheme="minorBidi"/>
           <w:color w:val="auto"/>
@@ -1926,22 +1973,16 @@
           <w14:ligatures w14:val="standardContextual"/>
         </w:rPr>
       </w:pPr>
-      <w:hyperlink w:anchor="_Toc136848743" w:history="1">
+      <w:r>
+        <w:t xml:space="preserve">6. </w:t>
+      </w:r>
+      <w:hyperlink w:anchor="_Toc136848754" w:history="1">
         <w:r>
           <w:rPr>
             <w:rStyle w:val="Hyperlink"/>
             <w:rFonts w:eastAsiaTheme="majorEastAsia"/>
           </w:rPr>
-          <w:t xml:space="preserve">Plan de gestión de recursos y cambios </w:t>
-        </w:r>
-        <w:r>
-          <w:rPr>
-            <w:rStyle w:val="Hyperlink"/>
-            <w:rFonts w:eastAsiaTheme="majorEastAsia"/>
-            <w:i/>
-            <w:iCs/>
-          </w:rPr>
-          <w:t>(Decision Making 7)</w:t>
+          <w:t>Referencias bibliográficas</w:t>
         </w:r>
         <w:r>
           <w:rPr>
@@ -1959,7 +2000,7 @@
           <w:rPr>
             <w:webHidden/>
           </w:rPr>
-          <w:instrText xml:space="preserve"> PAGEREF _Toc136848743 \h </w:instrText>
+          <w:instrText xml:space="preserve"> PAGEREF _Toc136848754 \h </w:instrText>
         </w:r>
         <w:r>
           <w:rPr>
@@ -1976,7 +2017,7 @@
           <w:rPr>
             <w:webHidden/>
           </w:rPr>
-          <w:t>14</w:t>
+          <w:t>19</w:t>
         </w:r>
         <w:r>
           <w:rPr>
@@ -1999,710 +2040,9 @@
           <w14:ligatures w14:val="standardContextual"/>
         </w:rPr>
       </w:pPr>
-      <w:hyperlink w:anchor="_Toc136848744" w:history="1">
-        <w:r>
-          <w:rPr>
-            <w:rStyle w:val="Hyperlink"/>
-            <w:rFonts w:eastAsiaTheme="majorEastAsia"/>
-          </w:rPr>
-          <w:t>Análisis de resultados del proyecto</w:t>
-        </w:r>
-        <w:r>
-          <w:rPr>
-            <w:webHidden/>
-          </w:rPr>
-          <w:tab/>
-        </w:r>
-        <w:r>
-          <w:rPr>
-            <w:webHidden/>
-          </w:rPr>
-          <w:fldChar w:fldCharType="begin"/>
-        </w:r>
-        <w:r>
-          <w:rPr>
-            <w:webHidden/>
-          </w:rPr>
-          <w:instrText xml:space="preserve"> PAGEREF _Toc136848744 \h </w:instrText>
-        </w:r>
-        <w:r>
-          <w:rPr>
-            <w:webHidden/>
-          </w:rPr>
-        </w:r>
-        <w:r>
-          <w:rPr>
-            <w:webHidden/>
-          </w:rPr>
-          <w:fldChar w:fldCharType="separate"/>
-        </w:r>
-        <w:r>
-          <w:rPr>
-            <w:webHidden/>
-          </w:rPr>
-          <w:t>15</w:t>
-        </w:r>
-        <w:r>
-          <w:rPr>
-            <w:webHidden/>
-          </w:rPr>
-          <w:fldChar w:fldCharType="end"/>
-        </w:r>
-      </w:hyperlink>
-    </w:p>
-    <w:p>
-      <w:pPr>
-        <w:pStyle w:val="TOC2"/>
-        <w:rPr>
-          <w:rFonts w:asciiTheme="minorHAnsi" w:eastAsiaTheme="minorEastAsia" w:hAnsiTheme="minorHAnsi" w:cstheme="minorBidi"/>
-          <w:color w:val="auto"/>
-          <w:kern w:val="2"/>
-          <w:sz w:val="22"/>
-          <w:szCs w:val="22"/>
-          <w:lang w:val="es-AR" w:eastAsia="ko-KR"/>
-          <w14:ligatures w14:val="standardContextual"/>
-        </w:rPr>
-      </w:pPr>
-      <w:hyperlink w:anchor="_Toc136848745" w:history="1">
-        <w:r>
-          <w:rPr>
-            <w:rStyle w:val="Hyperlink"/>
-            <w:rFonts w:eastAsiaTheme="majorEastAsia"/>
-          </w:rPr>
-          <w:t>Implicaciones de los resultados, basadas en su análisis, interpretación y juicio</w:t>
-        </w:r>
-        <w:r>
-          <w:rPr>
-            <w:webHidden/>
-          </w:rPr>
-          <w:tab/>
-        </w:r>
-        <w:r>
-          <w:rPr>
-            <w:webHidden/>
-          </w:rPr>
-          <w:fldChar w:fldCharType="begin"/>
-        </w:r>
-        <w:r>
-          <w:rPr>
-            <w:webHidden/>
-          </w:rPr>
-          <w:instrText xml:space="preserve"> PAGEREF _Toc136848745 \h </w:instrText>
-        </w:r>
-        <w:r>
-          <w:rPr>
-            <w:webHidden/>
-          </w:rPr>
-        </w:r>
-        <w:r>
-          <w:rPr>
-            <w:webHidden/>
-          </w:rPr>
-          <w:fldChar w:fldCharType="separate"/>
-        </w:r>
-        <w:r>
-          <w:rPr>
-            <w:webHidden/>
-          </w:rPr>
-          <w:t>15</w:t>
-        </w:r>
-        <w:r>
-          <w:rPr>
-            <w:webHidden/>
-          </w:rPr>
-          <w:fldChar w:fldCharType="end"/>
-        </w:r>
-      </w:hyperlink>
-    </w:p>
-    <w:p>
-      <w:pPr>
-        <w:pStyle w:val="TOC2"/>
-        <w:rPr>
-          <w:rFonts w:asciiTheme="minorHAnsi" w:eastAsiaTheme="minorEastAsia" w:hAnsiTheme="minorHAnsi" w:cstheme="minorBidi"/>
-          <w:color w:val="auto"/>
-          <w:kern w:val="2"/>
-          <w:sz w:val="22"/>
-          <w:szCs w:val="22"/>
-          <w:lang w:val="es-AR" w:eastAsia="ko-KR"/>
-          <w14:ligatures w14:val="standardContextual"/>
-        </w:rPr>
-      </w:pPr>
-      <w:hyperlink w:anchor="_Toc136848746" w:history="1">
-        <w:r>
-          <w:rPr>
-            <w:rStyle w:val="Hyperlink"/>
-            <w:rFonts w:eastAsiaTheme="majorEastAsia"/>
-          </w:rPr>
-          <w:t>Interpretación de resultados y juicio tiempo.</w:t>
-        </w:r>
-        <w:r>
-          <w:rPr>
-            <w:webHidden/>
-          </w:rPr>
-          <w:tab/>
-        </w:r>
-        <w:r>
-          <w:rPr>
-            <w:webHidden/>
-          </w:rPr>
-          <w:fldChar w:fldCharType="begin"/>
-        </w:r>
-        <w:r>
-          <w:rPr>
-            <w:webHidden/>
-          </w:rPr>
-          <w:instrText xml:space="preserve"> PAGEREF _Toc136848746 \h </w:instrText>
-        </w:r>
-        <w:r>
-          <w:rPr>
-            <w:webHidden/>
-          </w:rPr>
-        </w:r>
-        <w:r>
-          <w:rPr>
-            <w:webHidden/>
-          </w:rPr>
-          <w:fldChar w:fldCharType="separate"/>
-        </w:r>
-        <w:r>
-          <w:rPr>
-            <w:webHidden/>
-          </w:rPr>
-          <w:t>15</w:t>
-        </w:r>
-        <w:r>
-          <w:rPr>
-            <w:webHidden/>
-          </w:rPr>
-          <w:fldChar w:fldCharType="end"/>
-        </w:r>
-      </w:hyperlink>
-    </w:p>
-    <w:p>
-      <w:pPr>
-        <w:pStyle w:val="TOC2"/>
-        <w:rPr>
-          <w:rFonts w:asciiTheme="minorHAnsi" w:eastAsiaTheme="minorEastAsia" w:hAnsiTheme="minorHAnsi" w:cstheme="minorBidi"/>
-          <w:color w:val="auto"/>
-          <w:kern w:val="2"/>
-          <w:sz w:val="22"/>
-          <w:szCs w:val="22"/>
-          <w:lang w:val="es-AR" w:eastAsia="ko-KR"/>
-          <w14:ligatures w14:val="standardContextual"/>
-        </w:rPr>
-      </w:pPr>
-      <w:hyperlink w:anchor="_Toc136848747" w:history="1">
-        <w:r>
-          <w:rPr>
-            <w:rStyle w:val="Hyperlink"/>
-            <w:rFonts w:eastAsiaTheme="majorEastAsia"/>
-          </w:rPr>
-          <w:t>Lo bueno, la que se puede mejorar</w:t>
-        </w:r>
-        <w:r>
-          <w:rPr>
-            <w:webHidden/>
-          </w:rPr>
-          <w:tab/>
-        </w:r>
-        <w:r>
-          <w:rPr>
-            <w:webHidden/>
-          </w:rPr>
-          <w:fldChar w:fldCharType="begin"/>
-        </w:r>
-        <w:r>
-          <w:rPr>
-            <w:webHidden/>
-          </w:rPr>
-          <w:instrText xml:space="preserve"> PAGEREF _Toc136848747 \h </w:instrText>
-        </w:r>
-        <w:r>
-          <w:rPr>
-            <w:webHidden/>
-          </w:rPr>
-        </w:r>
-        <w:r>
-          <w:rPr>
-            <w:webHidden/>
-          </w:rPr>
-          <w:fldChar w:fldCharType="separate"/>
-        </w:r>
-        <w:r>
-          <w:rPr>
-            <w:webHidden/>
-          </w:rPr>
-          <w:t>15</w:t>
-        </w:r>
-        <w:r>
-          <w:rPr>
-            <w:webHidden/>
-          </w:rPr>
-          <w:fldChar w:fldCharType="end"/>
-        </w:r>
-      </w:hyperlink>
-    </w:p>
-    <w:p>
-      <w:pPr>
-        <w:pStyle w:val="TOC1"/>
-        <w:rPr>
-          <w:rFonts w:asciiTheme="minorHAnsi" w:eastAsiaTheme="minorEastAsia" w:hAnsiTheme="minorHAnsi" w:cstheme="minorBidi"/>
-          <w:color w:val="auto"/>
-          <w:kern w:val="2"/>
-          <w:sz w:val="22"/>
-          <w:szCs w:val="22"/>
-          <w:lang w:val="es-AR" w:eastAsia="ko-KR"/>
-          <w14:ligatures w14:val="standardContextual"/>
-        </w:rPr>
-      </w:pPr>
-      <w:hyperlink w:anchor="_Toc136848748" w:history="1">
-        <w:r>
-          <w:rPr>
-            <w:rStyle w:val="Hyperlink"/>
-            <w:rFonts w:eastAsiaTheme="majorEastAsia"/>
-          </w:rPr>
-          <w:t>Cierre del proyecto</w:t>
-        </w:r>
-        <w:r>
-          <w:rPr>
-            <w:webHidden/>
-          </w:rPr>
-          <w:tab/>
-        </w:r>
-        <w:r>
-          <w:rPr>
-            <w:webHidden/>
-          </w:rPr>
-          <w:fldChar w:fldCharType="begin"/>
-        </w:r>
-        <w:r>
-          <w:rPr>
-            <w:webHidden/>
-          </w:rPr>
-          <w:instrText xml:space="preserve"> PAGEREF _Toc136848748 \h </w:instrText>
-        </w:r>
-        <w:r>
-          <w:rPr>
-            <w:webHidden/>
-          </w:rPr>
-        </w:r>
-        <w:r>
-          <w:rPr>
-            <w:webHidden/>
-          </w:rPr>
-          <w:fldChar w:fldCharType="separate"/>
-        </w:r>
-        <w:r>
-          <w:rPr>
-            <w:webHidden/>
-          </w:rPr>
-          <w:t>16</w:t>
-        </w:r>
-        <w:r>
-          <w:rPr>
-            <w:webHidden/>
-          </w:rPr>
-          <w:fldChar w:fldCharType="end"/>
-        </w:r>
-      </w:hyperlink>
-    </w:p>
-    <w:p>
-      <w:pPr>
-        <w:pStyle w:val="TOC2"/>
-        <w:rPr>
-          <w:rFonts w:asciiTheme="minorHAnsi" w:eastAsiaTheme="minorEastAsia" w:hAnsiTheme="minorHAnsi" w:cstheme="minorBidi"/>
-          <w:color w:val="auto"/>
-          <w:kern w:val="2"/>
-          <w:sz w:val="22"/>
-          <w:szCs w:val="22"/>
-          <w:lang w:val="es-AR" w:eastAsia="ko-KR"/>
-          <w14:ligatures w14:val="standardContextual"/>
-        </w:rPr>
-      </w:pPr>
-      <w:hyperlink w:anchor="_Toc136848749" w:history="1">
-        <w:r>
-          <w:rPr>
-            <w:rStyle w:val="Hyperlink"/>
-            <w:rFonts w:eastAsiaTheme="majorEastAsia"/>
-          </w:rPr>
-          <w:t>Aceptación del proyecto</w:t>
-        </w:r>
-        <w:r>
-          <w:rPr>
-            <w:webHidden/>
-          </w:rPr>
-          <w:tab/>
-        </w:r>
-        <w:r>
-          <w:rPr>
-            <w:webHidden/>
-          </w:rPr>
-          <w:fldChar w:fldCharType="begin"/>
-        </w:r>
-        <w:r>
-          <w:rPr>
-            <w:webHidden/>
-          </w:rPr>
-          <w:instrText xml:space="preserve"> PAGEREF _Toc136848749 \h </w:instrText>
-        </w:r>
-        <w:r>
-          <w:rPr>
-            <w:webHidden/>
-          </w:rPr>
-        </w:r>
-        <w:r>
-          <w:rPr>
-            <w:webHidden/>
-          </w:rPr>
-          <w:fldChar w:fldCharType="separate"/>
-        </w:r>
-        <w:r>
-          <w:rPr>
-            <w:webHidden/>
-          </w:rPr>
-          <w:t>16</w:t>
-        </w:r>
-        <w:r>
-          <w:rPr>
-            <w:webHidden/>
-          </w:rPr>
-          <w:fldChar w:fldCharType="end"/>
-        </w:r>
-      </w:hyperlink>
-    </w:p>
-    <w:p>
-      <w:pPr>
-        <w:pStyle w:val="TOC2"/>
-        <w:rPr>
-          <w:rFonts w:asciiTheme="minorHAnsi" w:eastAsiaTheme="minorEastAsia" w:hAnsiTheme="minorHAnsi" w:cstheme="minorBidi"/>
-          <w:color w:val="auto"/>
-          <w:kern w:val="2"/>
-          <w:sz w:val="22"/>
-          <w:szCs w:val="22"/>
-          <w:lang w:val="es-AR" w:eastAsia="ko-KR"/>
-          <w14:ligatures w14:val="standardContextual"/>
-        </w:rPr>
-      </w:pPr>
-      <w:hyperlink w:anchor="_Toc136848750" w:history="1">
-        <w:r>
-          <w:rPr>
-            <w:rStyle w:val="Hyperlink"/>
-            <w:rFonts w:eastAsiaTheme="majorEastAsia"/>
-          </w:rPr>
-          <w:t>Plan de transición</w:t>
-        </w:r>
-        <w:r>
-          <w:rPr>
-            <w:webHidden/>
-          </w:rPr>
-          <w:tab/>
-        </w:r>
-        <w:r>
-          <w:rPr>
-            <w:webHidden/>
-          </w:rPr>
-          <w:fldChar w:fldCharType="begin"/>
-        </w:r>
-        <w:r>
-          <w:rPr>
-            <w:webHidden/>
-          </w:rPr>
-          <w:instrText xml:space="preserve"> PAGEREF _Toc136848750 \h </w:instrText>
-        </w:r>
-        <w:r>
-          <w:rPr>
-            <w:webHidden/>
-          </w:rPr>
-        </w:r>
-        <w:r>
-          <w:rPr>
-            <w:webHidden/>
-          </w:rPr>
-          <w:fldChar w:fldCharType="separate"/>
-        </w:r>
-        <w:r>
-          <w:rPr>
-            <w:webHidden/>
-          </w:rPr>
-          <w:t>16</w:t>
-        </w:r>
-        <w:r>
-          <w:rPr>
-            <w:webHidden/>
-          </w:rPr>
-          <w:fldChar w:fldCharType="end"/>
-        </w:r>
-      </w:hyperlink>
-    </w:p>
-    <w:p>
-      <w:pPr>
-        <w:pStyle w:val="TOC2"/>
-        <w:rPr>
-          <w:rFonts w:asciiTheme="minorHAnsi" w:eastAsiaTheme="minorEastAsia" w:hAnsiTheme="minorHAnsi" w:cstheme="minorBidi"/>
-          <w:color w:val="auto"/>
-          <w:kern w:val="2"/>
-          <w:sz w:val="22"/>
-          <w:szCs w:val="22"/>
-          <w:lang w:val="es-AR" w:eastAsia="ko-KR"/>
-          <w14:ligatures w14:val="standardContextual"/>
-        </w:rPr>
-      </w:pPr>
-      <w:hyperlink w:anchor="_Toc136848751" w:history="1">
-        <w:r>
-          <w:rPr>
-            <w:rStyle w:val="Hyperlink"/>
-            <w:rFonts w:eastAsiaTheme="majorEastAsia"/>
-          </w:rPr>
-          <w:t>Revisión posproyecto</w:t>
-        </w:r>
-        <w:r>
-          <w:rPr>
-            <w:webHidden/>
-          </w:rPr>
-          <w:tab/>
-        </w:r>
-        <w:r>
-          <w:rPr>
-            <w:webHidden/>
-          </w:rPr>
-          <w:fldChar w:fldCharType="begin"/>
-        </w:r>
-        <w:r>
-          <w:rPr>
-            <w:webHidden/>
-          </w:rPr>
-          <w:instrText xml:space="preserve"> PAGEREF _Toc136848751 \h </w:instrText>
-        </w:r>
-        <w:r>
-          <w:rPr>
-            <w:webHidden/>
-          </w:rPr>
-        </w:r>
-        <w:r>
-          <w:rPr>
-            <w:webHidden/>
-          </w:rPr>
-          <w:fldChar w:fldCharType="separate"/>
-        </w:r>
-        <w:r>
-          <w:rPr>
-            <w:webHidden/>
-          </w:rPr>
-          <w:t>16</w:t>
-        </w:r>
-        <w:r>
-          <w:rPr>
-            <w:webHidden/>
-          </w:rPr>
-          <w:fldChar w:fldCharType="end"/>
-        </w:r>
-      </w:hyperlink>
-    </w:p>
-    <w:p>
-      <w:pPr>
-        <w:pStyle w:val="TOC1"/>
-        <w:rPr>
-          <w:rFonts w:asciiTheme="minorHAnsi" w:eastAsiaTheme="minorEastAsia" w:hAnsiTheme="minorHAnsi" w:cstheme="minorBidi"/>
-          <w:color w:val="auto"/>
-          <w:kern w:val="2"/>
-          <w:sz w:val="22"/>
-          <w:szCs w:val="22"/>
-          <w:lang w:val="es-AR" w:eastAsia="ko-KR"/>
-          <w14:ligatures w14:val="standardContextual"/>
-        </w:rPr>
-      </w:pPr>
-      <w:hyperlink w:anchor="_Toc136848752" w:history="1">
-        <w:r>
-          <w:rPr>
-            <w:rStyle w:val="Hyperlink"/>
-            <w:rFonts w:eastAsiaTheme="majorEastAsia"/>
-          </w:rPr>
-          <w:t>Difusión de resultados</w:t>
-        </w:r>
-        <w:r>
-          <w:rPr>
-            <w:webHidden/>
-          </w:rPr>
-          <w:tab/>
-        </w:r>
-        <w:r>
-          <w:rPr>
-            <w:webHidden/>
-          </w:rPr>
-          <w:fldChar w:fldCharType="begin"/>
-        </w:r>
-        <w:r>
-          <w:rPr>
-            <w:webHidden/>
-          </w:rPr>
-          <w:instrText xml:space="preserve"> PAGEREF _Toc136848752 \h </w:instrText>
-        </w:r>
-        <w:r>
-          <w:rPr>
-            <w:webHidden/>
-          </w:rPr>
-        </w:r>
-        <w:r>
-          <w:rPr>
-            <w:webHidden/>
-          </w:rPr>
-          <w:fldChar w:fldCharType="separate"/>
-        </w:r>
-        <w:r>
-          <w:rPr>
-            <w:webHidden/>
-          </w:rPr>
-          <w:t>17</w:t>
-        </w:r>
-        <w:r>
-          <w:rPr>
-            <w:webHidden/>
-          </w:rPr>
-          <w:fldChar w:fldCharType="end"/>
-        </w:r>
-      </w:hyperlink>
-    </w:p>
-    <w:p>
-      <w:pPr>
-        <w:pStyle w:val="TOC1"/>
-        <w:rPr>
-          <w:rFonts w:asciiTheme="minorHAnsi" w:eastAsiaTheme="minorEastAsia" w:hAnsiTheme="minorHAnsi" w:cstheme="minorBidi"/>
-          <w:color w:val="auto"/>
-          <w:kern w:val="2"/>
-          <w:sz w:val="22"/>
-          <w:szCs w:val="22"/>
-          <w:lang w:val="es-AR" w:eastAsia="ko-KR"/>
-          <w14:ligatures w14:val="standardContextual"/>
-        </w:rPr>
-      </w:pPr>
-      <w:hyperlink w:anchor="_Toc136848753" w:history="1">
-        <w:r>
-          <w:rPr>
-            <w:rStyle w:val="Hyperlink"/>
-            <w:rFonts w:eastAsiaTheme="majorEastAsia"/>
-          </w:rPr>
-          <w:t>Conclusiones</w:t>
-        </w:r>
-        <w:r>
-          <w:rPr>
-            <w:webHidden/>
-          </w:rPr>
-          <w:tab/>
-        </w:r>
-        <w:r>
-          <w:rPr>
-            <w:webHidden/>
-          </w:rPr>
-          <w:fldChar w:fldCharType="begin"/>
-        </w:r>
-        <w:r>
-          <w:rPr>
-            <w:webHidden/>
-          </w:rPr>
-          <w:instrText xml:space="preserve"> PAGEREF _Toc136848753 \h </w:instrText>
-        </w:r>
-        <w:r>
-          <w:rPr>
-            <w:webHidden/>
-          </w:rPr>
-        </w:r>
-        <w:r>
-          <w:rPr>
-            <w:webHidden/>
-          </w:rPr>
-          <w:fldChar w:fldCharType="separate"/>
-        </w:r>
-        <w:r>
-          <w:rPr>
-            <w:webHidden/>
-          </w:rPr>
-          <w:t>18</w:t>
-        </w:r>
-        <w:r>
-          <w:rPr>
-            <w:webHidden/>
-          </w:rPr>
-          <w:fldChar w:fldCharType="end"/>
-        </w:r>
-      </w:hyperlink>
-    </w:p>
-    <w:p>
-      <w:pPr>
-        <w:pStyle w:val="TOC1"/>
-        <w:rPr>
-          <w:rFonts w:asciiTheme="minorHAnsi" w:eastAsiaTheme="minorEastAsia" w:hAnsiTheme="minorHAnsi" w:cstheme="minorBidi"/>
-          <w:color w:val="auto"/>
-          <w:kern w:val="2"/>
-          <w:sz w:val="22"/>
-          <w:szCs w:val="22"/>
-          <w:lang w:val="es-AR" w:eastAsia="ko-KR"/>
-          <w14:ligatures w14:val="standardContextual"/>
-        </w:rPr>
-      </w:pPr>
-      <w:hyperlink w:anchor="_Toc136848754" w:history="1">
-        <w:r>
-          <w:rPr>
-            <w:rStyle w:val="Hyperlink"/>
-            <w:rFonts w:eastAsiaTheme="majorEastAsia"/>
-          </w:rPr>
-          <w:t>Referencias bibliográficas</w:t>
-        </w:r>
-        <w:r>
-          <w:rPr>
-            <w:webHidden/>
-          </w:rPr>
-          <w:tab/>
-        </w:r>
-        <w:r>
-          <w:rPr>
-            <w:webHidden/>
-          </w:rPr>
-          <w:fldChar w:fldCharType="begin"/>
-        </w:r>
-        <w:r>
-          <w:rPr>
-            <w:webHidden/>
-          </w:rPr>
-          <w:instrText xml:space="preserve"> PAGEREF _Toc136848754 \h </w:instrText>
-        </w:r>
-        <w:r>
-          <w:rPr>
-            <w:webHidden/>
-          </w:rPr>
-        </w:r>
-        <w:r>
-          <w:rPr>
-            <w:webHidden/>
-          </w:rPr>
-          <w:fldChar w:fldCharType="separate"/>
-        </w:r>
-        <w:r>
-          <w:rPr>
-            <w:webHidden/>
-          </w:rPr>
-          <w:t>19</w:t>
-        </w:r>
-        <w:r>
-          <w:rPr>
-            <w:webHidden/>
-          </w:rPr>
-          <w:fldChar w:fldCharType="end"/>
-        </w:r>
-      </w:hyperlink>
-    </w:p>
-    <w:p>
-      <w:pPr>
-        <w:pStyle w:val="TOC1"/>
-        <w:rPr>
-          <w:rFonts w:asciiTheme="minorHAnsi" w:eastAsiaTheme="minorEastAsia" w:hAnsiTheme="minorHAnsi" w:cstheme="minorBidi"/>
-          <w:color w:val="auto"/>
-          <w:kern w:val="2"/>
-          <w:sz w:val="22"/>
-          <w:szCs w:val="22"/>
-          <w:lang w:val="es-AR" w:eastAsia="ko-KR"/>
-          <w14:ligatures w14:val="standardContextual"/>
-        </w:rPr>
-      </w:pPr>
+      <w:r>
+        <w:t xml:space="preserve">7. </w:t>
+      </w:r>
       <w:hyperlink w:anchor="_Toc136848755" w:history="1">
         <w:r>
           <w:rPr>
@@ -3041,7 +2381,7 @@
     <w:p/>
     <w:p>
       <w:pPr>
-        <w:pStyle w:val="Heading1"/>
+        <w:pStyle w:val="Ttulondices"/>
       </w:pPr>
       <w:r>
         <w:br w:type="page"/>
@@ -3049,7 +2389,10 @@
       <w:bookmarkStart w:id="1" w:name="_Toc136848730"/>
       <w:r>
         <w:lastRenderedPageBreak/>
-        <w:t>Contextualización</w:t>
+        <w:t>1. I</w:t>
+      </w:r>
+      <w:r>
+        <w:t>ntroducción</w:t>
       </w:r>
       <w:bookmarkEnd w:id="1"/>
     </w:p>
@@ -3253,39 +2596,7 @@
           <w:sz w:val="19"/>
           <w:szCs w:val="19"/>
         </w:rPr>
-        <w:t xml:space="preserve">Figura 1. Ejemplo de figura no elaborada por nosotros que podemos encontrar en un tema. Fuente: American </w:t>
-      </w:r>
-      <w:proofErr w:type="spellStart"/>
-      <w:r>
-        <w:rPr>
-          <w:sz w:val="19"/>
-          <w:szCs w:val="19"/>
-        </w:rPr>
-        <w:t>Psychological</w:t>
-      </w:r>
-      <w:proofErr w:type="spellEnd"/>
-      <w:r>
-        <w:rPr>
-          <w:sz w:val="19"/>
-          <w:szCs w:val="19"/>
-        </w:rPr>
-        <w:t xml:space="preserve"> </w:t>
-      </w:r>
-      <w:proofErr w:type="spellStart"/>
-      <w:r>
-        <w:rPr>
-          <w:sz w:val="19"/>
-          <w:szCs w:val="19"/>
-        </w:rPr>
-        <w:t>Association</w:t>
-      </w:r>
-      <w:proofErr w:type="spellEnd"/>
-      <w:r>
-        <w:rPr>
-          <w:sz w:val="19"/>
-          <w:szCs w:val="19"/>
-        </w:rPr>
-        <w:t>, 2020.</w:t>
+        <w:t>Figura 1. Ejemplo de figura no elaborada por nosotros que podemos encontrar en un tema. Fuente: American Psychological Association, 2020.</w:t>
       </w:r>
     </w:p>
     <w:p>
@@ -3338,15 +2649,7 @@
         <w:t>[</w:t>
       </w:r>
       <w:r>
-        <w:t xml:space="preserve">si no se conoce se pondrá: Fuente: </w:t>
-      </w:r>
-      <w:proofErr w:type="spellStart"/>
-      <w:r>
-        <w:t>n.d</w:t>
-      </w:r>
-      <w:proofErr w:type="spellEnd"/>
-      <w:r>
-        <w:t xml:space="preserve">. </w:t>
+        <w:t xml:space="preserve">si no se conoce se pondrá: Fuente: n.d. </w:t>
       </w:r>
       <w:r>
         <w:t>(que</w:t>
@@ -3850,14 +3153,18 @@
     <w:p/>
     <w:p/>
     <w:p/>
-    <w:p>
-      <w:pPr>
-        <w:pStyle w:val="Heading1"/>
+    <w:p/>
+    <w:p>
+      <w:pPr>
+        <w:pStyle w:val="Ttulondices"/>
       </w:pPr>
       <w:bookmarkStart w:id="2" w:name="_Toc136848731"/>
       <w:r>
         <w:lastRenderedPageBreak/>
-        <w:t>Objetivos</w:t>
+        <w:t>2. O</w:t>
+      </w:r>
+      <w:r>
+        <w:t>bjetivos</w:t>
       </w:r>
       <w:bookmarkEnd w:id="2"/>
     </w:p>
@@ -3871,6 +3178,9 @@
         <w:pStyle w:val="Heading2"/>
       </w:pPr>
       <w:bookmarkStart w:id="3" w:name="_Toc136848732"/>
+      <w:r>
+        <w:t xml:space="preserve">2.1 </w:t>
+      </w:r>
       <w:r>
         <w:t xml:space="preserve">Objetivo </w:t>
       </w:r>
@@ -3978,6 +3288,9 @@
       </w:pPr>
       <w:bookmarkStart w:id="4" w:name="_Toc136848733"/>
       <w:r>
+        <w:t xml:space="preserve">2.2 </w:t>
+      </w:r>
+      <w:r>
         <w:t>Objetivos específicos</w:t>
       </w:r>
       <w:bookmarkEnd w:id="4"/>
@@ -4071,8 +3384,7 @@
     </w:p>
     <w:p>
       <w:pPr>
-        <w:spacing w:line="240" w:lineRule="auto"/>
-        <w:jc w:val="left"/>
+        <w:pStyle w:val="Ttulondices"/>
       </w:pPr>
       <w:r>
         <w:br w:type="page"/>
@@ -4080,24 +3392,15 @@
     </w:p>
     <w:p>
       <w:pPr>
-        <w:pStyle w:val="Heading1"/>
+        <w:pStyle w:val="Ttulondices"/>
       </w:pPr>
       <w:bookmarkStart w:id="5" w:name="_Toc136848734"/>
       <w:r>
         <w:lastRenderedPageBreak/>
-        <w:t>P</w:t>
-      </w:r>
-      <w:r>
-        <w:t>lan</w:t>
-      </w:r>
-      <w:r>
-        <w:t xml:space="preserve"> del </w:t>
-      </w:r>
-      <w:r>
-        <w:t>p</w:t>
-      </w:r>
-      <w:r>
-        <w:t>royecto</w:t>
+        <w:t xml:space="preserve">3. </w:t>
+      </w:r>
+      <w:r>
+        <w:t>Identificación de la Empresa</w:t>
       </w:r>
       <w:bookmarkEnd w:id="5"/>
     </w:p>
@@ -4388,18 +3691,12 @@
     </w:p>
     <w:p>
       <w:pPr>
-        <w:pStyle w:val="Heading1"/>
+        <w:pStyle w:val="Ttulondices"/>
       </w:pPr>
       <w:bookmarkStart w:id="6" w:name="_Toc136848735"/>
       <w:r>
         <w:lastRenderedPageBreak/>
-        <w:t>Descripción de</w:t>
-      </w:r>
-      <w:r>
-        <w:t>l e</w:t>
-      </w:r>
-      <w:r>
-        <w:t>ntorno de trabajo</w:t>
+        <w:t>4. Análisis DAFO</w:t>
       </w:r>
       <w:bookmarkEnd w:id="6"/>
     </w:p>
@@ -4595,27 +3892,12 @@
     </w:p>
     <w:p>
       <w:pPr>
-        <w:pStyle w:val="Heading1"/>
+        <w:pStyle w:val="Ttulondices"/>
       </w:pPr>
       <w:bookmarkStart w:id="10" w:name="_Toc136848739"/>
       <w:r>
         <w:lastRenderedPageBreak/>
-        <w:t>Metodología</w:t>
-      </w:r>
-      <w:r>
-        <w:t xml:space="preserve"> de</w:t>
-      </w:r>
-      <w:r>
-        <w:t>l</w:t>
-      </w:r>
-      <w:r>
-        <w:t xml:space="preserve"> </w:t>
-      </w:r>
-      <w:r>
-        <w:t>p</w:t>
-      </w:r>
-      <w:r>
-        <w:t>royecto</w:t>
+        <w:t>5. Identificación Y Expectativas de las Partes Interesadas</w:t>
       </w:r>
       <w:bookmarkEnd w:id="10"/>
     </w:p>
@@ -4738,597 +4020,20 @@
     </w:p>
     <w:p>
       <w:pPr>
-        <w:pStyle w:val="Heading1"/>
-        <w:rPr>
-          <w:caps/>
-        </w:rPr>
-      </w:pPr>
-      <w:bookmarkStart w:id="11" w:name="_Toc136848740"/>
+        <w:pStyle w:val="Ttulondices"/>
+      </w:pPr>
+      <w:bookmarkStart w:id="11" w:name="_Toc136848754"/>
       <w:r>
         <w:lastRenderedPageBreak/>
-        <w:t xml:space="preserve">Informe de </w:t>
-      </w:r>
-      <w:r>
-        <w:t>seguimiento del proyecto</w:t>
+        <w:t xml:space="preserve">6. </w:t>
+      </w:r>
+      <w:r>
+        <w:t>R</w:t>
+      </w:r>
+      <w:r>
+        <w:t>eferencias bibliográficas</w:t>
       </w:r>
       <w:bookmarkEnd w:id="11"/>
-    </w:p>
-    <w:p/>
-    <w:p>
-      <w:pPr>
-        <w:pStyle w:val="Heading2"/>
-      </w:pPr>
-      <w:bookmarkStart w:id="12" w:name="_Toc136848741"/>
-      <w:r>
-        <w:t>Gestión visual de proyectos</w:t>
-      </w:r>
-      <w:bookmarkEnd w:id="12"/>
-    </w:p>
-    <w:p/>
-    <w:p>
-      <w:pPr>
-        <w:pStyle w:val="Heading2"/>
-        <w:rPr>
-          <w:caps/>
-        </w:rPr>
-      </w:pPr>
-      <w:bookmarkStart w:id="13" w:name="_Toc136848742"/>
-      <w:r>
-        <w:t xml:space="preserve">Captura </w:t>
-      </w:r>
-      <w:r>
-        <w:t xml:space="preserve">de </w:t>
-      </w:r>
-      <w:r>
-        <w:t>información sobre la capacidad productiva con las herramientas de seguimiento del tiempo</w:t>
-      </w:r>
-      <w:bookmarkEnd w:id="13"/>
-    </w:p>
-    <w:p/>
-    <w:p>
-      <w:pPr>
-        <w:pStyle w:val="Heading2"/>
-      </w:pPr>
-      <w:bookmarkStart w:id="14" w:name="_Toc136848743"/>
-      <w:r>
-        <w:t xml:space="preserve">Plan de </w:t>
-      </w:r>
-      <w:r>
-        <w:t>gestión de re</w:t>
-      </w:r>
-      <w:r>
-        <w:t xml:space="preserve">cursos y cambios </w:t>
-      </w:r>
-      <w:r>
-        <w:rPr>
-          <w:i/>
-          <w:iCs/>
-        </w:rPr>
-        <w:t>(Decision Making 7)</w:t>
-      </w:r>
-      <w:bookmarkEnd w:id="14"/>
-    </w:p>
-    <w:p/>
-    <w:p/>
-    <w:p/>
-    <w:p/>
-    <w:p/>
-    <w:p/>
-    <w:p/>
-    <w:p/>
-    <w:p/>
-    <w:p/>
-    <w:p/>
-    <w:p/>
-    <w:p>
-      <w:r>
-        <w:rPr>
-          <w:caps/>
-        </w:rPr>
-        <w:br w:type="page"/>
-      </w:r>
-    </w:p>
-    <w:p>
-      <w:pPr>
-        <w:pStyle w:val="Heading1"/>
-        <w:rPr>
-          <w:caps/>
-        </w:rPr>
-      </w:pPr>
-      <w:bookmarkStart w:id="15" w:name="_Toc136848744"/>
-      <w:r>
-        <w:lastRenderedPageBreak/>
-        <w:t xml:space="preserve">Análisis de </w:t>
-      </w:r>
-      <w:r>
-        <w:t>resultados</w:t>
-      </w:r>
-      <w:r>
-        <w:t xml:space="preserve"> del proyecto</w:t>
-      </w:r>
-      <w:bookmarkEnd w:id="15"/>
-    </w:p>
-    <w:p>
-      <w:r>
-        <w:t>¿</w:t>
-      </w:r>
-      <w:r>
-        <w:t xml:space="preserve">Cuáles son las implicaciones de los resultados, basadas en su análisis, interpretación y juicio? </w:t>
-      </w:r>
-      <w:r>
-        <w:t>¿</w:t>
-      </w:r>
-      <w:r>
-        <w:t>Cu</w:t>
-      </w:r>
-      <w:r>
-        <w:rPr>
-          <w:rFonts w:cs="Calibri"/>
-        </w:rPr>
-        <w:t>á</w:t>
-      </w:r>
-      <w:r>
-        <w:t>les son las deducciones</w:t>
-      </w:r>
-      <w:r>
-        <w:t>?</w:t>
-      </w:r>
-    </w:p>
-    <w:p/>
-    <w:p>
-      <w:pPr>
-        <w:pStyle w:val="Heading2"/>
-      </w:pPr>
-      <w:bookmarkStart w:id="16" w:name="_Toc136848745"/>
-      <w:r>
-        <w:t>I</w:t>
-      </w:r>
-      <w:r>
-        <w:t>mplicaciones de los resultados, basadas en su análisis, interpretación y juicio</w:t>
-      </w:r>
-      <w:bookmarkEnd w:id="16"/>
-    </w:p>
-    <w:p/>
-    <w:p>
-      <w:pPr>
-        <w:pStyle w:val="Heading2"/>
-      </w:pPr>
-      <w:bookmarkStart w:id="17" w:name="_Toc136848746"/>
-      <w:r>
-        <w:t>I</w:t>
-      </w:r>
-      <w:r>
-        <w:t xml:space="preserve">nterpretación </w:t>
-      </w:r>
-      <w:r>
-        <w:t xml:space="preserve">de </w:t>
-      </w:r>
-      <w:r>
-        <w:t>r</w:t>
-      </w:r>
-      <w:r>
-        <w:t xml:space="preserve">esultados </w:t>
-      </w:r>
-      <w:r>
-        <w:t xml:space="preserve">y </w:t>
-      </w:r>
-      <w:r>
-        <w:t>j</w:t>
-      </w:r>
-      <w:r>
-        <w:t>uicio</w:t>
-      </w:r>
-      <w:r>
-        <w:t xml:space="preserve"> </w:t>
-      </w:r>
-      <w:r>
-        <w:t>t</w:t>
-      </w:r>
-      <w:r>
-        <w:t>iempo</w:t>
-      </w:r>
-      <w:r>
-        <w:t>.</w:t>
-      </w:r>
-      <w:bookmarkEnd w:id="17"/>
-    </w:p>
-    <w:p/>
-    <w:p>
-      <w:pPr>
-        <w:pStyle w:val="Heading2"/>
-      </w:pPr>
-      <w:bookmarkStart w:id="18" w:name="_Toc136848747"/>
-      <w:r>
-        <w:t>Lo bueno, la que se puede mejorar</w:t>
-      </w:r>
-      <w:bookmarkEnd w:id="18"/>
-    </w:p>
-    <w:p/>
-    <w:p/>
-    <w:p/>
-    <w:p/>
-    <w:p>
-      <w:pPr>
-        <w:spacing w:line="240" w:lineRule="auto"/>
-        <w:jc w:val="left"/>
-      </w:pPr>
-      <w:r>
-        <w:br w:type="page"/>
-      </w:r>
-    </w:p>
-    <w:p>
-      <w:pPr>
-        <w:pStyle w:val="Heading1"/>
-      </w:pPr>
-      <w:bookmarkStart w:id="19" w:name="_Toc136848748"/>
-      <w:r>
-        <w:lastRenderedPageBreak/>
-        <w:t xml:space="preserve">Cierre del </w:t>
-      </w:r>
-      <w:r>
-        <w:t>p</w:t>
-      </w:r>
-      <w:r>
-        <w:t>royecto</w:t>
-      </w:r>
-      <w:bookmarkEnd w:id="19"/>
-    </w:p>
-    <w:p/>
-    <w:p>
-      <w:pPr>
-        <w:pStyle w:val="Heading2"/>
-      </w:pPr>
-      <w:bookmarkStart w:id="20" w:name="_Toc136848749"/>
-      <w:r>
-        <w:t xml:space="preserve">Aceptación del </w:t>
-      </w:r>
-      <w:r>
-        <w:t>p</w:t>
-      </w:r>
-      <w:r>
-        <w:t>royecto</w:t>
-      </w:r>
-      <w:bookmarkEnd w:id="20"/>
-    </w:p>
-    <w:p/>
-    <w:p>
-      <w:pPr>
-        <w:pStyle w:val="Heading2"/>
-      </w:pPr>
-      <w:bookmarkStart w:id="21" w:name="_Toc136848750"/>
-      <w:r>
-        <w:t xml:space="preserve">Plan de </w:t>
-      </w:r>
-      <w:r>
-        <w:t>t</w:t>
-      </w:r>
-      <w:r>
-        <w:t>ransición</w:t>
-      </w:r>
-      <w:bookmarkEnd w:id="21"/>
-    </w:p>
-    <w:p/>
-    <w:p>
-      <w:pPr>
-        <w:pStyle w:val="Heading2"/>
-      </w:pPr>
-      <w:bookmarkStart w:id="22" w:name="_Toc136848751"/>
-      <w:r>
-        <w:t xml:space="preserve">Revisión </w:t>
-      </w:r>
-      <w:proofErr w:type="spellStart"/>
-      <w:r>
-        <w:t>p</w:t>
-      </w:r>
-      <w:r>
-        <w:t>os</w:t>
-      </w:r>
-      <w:r>
-        <w:t>p</w:t>
-      </w:r>
-      <w:r>
-        <w:t>royecto</w:t>
-      </w:r>
-      <w:bookmarkEnd w:id="22"/>
-      <w:proofErr w:type="spellEnd"/>
-    </w:p>
-    <w:p/>
-    <w:p/>
-    <w:p/>
-    <w:p/>
-    <w:p>
-      <w:r>
-        <w:br w:type="page"/>
-      </w:r>
-    </w:p>
-    <w:p>
-      <w:pPr>
-        <w:pStyle w:val="Heading1"/>
-      </w:pPr>
-      <w:bookmarkStart w:id="23" w:name="_Toc136848752"/>
-      <w:r>
-        <w:lastRenderedPageBreak/>
-        <w:t>Difusión</w:t>
-      </w:r>
-      <w:r>
-        <w:t xml:space="preserve"> de </w:t>
-      </w:r>
-      <w:r>
-        <w:t>r</w:t>
-      </w:r>
-      <w:r>
-        <w:t>esultados</w:t>
-      </w:r>
-      <w:bookmarkEnd w:id="23"/>
-    </w:p>
-    <w:p>
-      <w:r>
-        <w:t xml:space="preserve">Presentación </w:t>
-      </w:r>
-      <w:r>
-        <w:t>e</w:t>
-      </w:r>
-      <w:r>
-        <w:t>jecutiva del proyecto STEM elegido a implementar</w:t>
-      </w:r>
-      <w:r>
-        <w:t>. P</w:t>
-      </w:r>
-      <w:r>
-        <w:t xml:space="preserve">resentación en vivo o grabada de </w:t>
-      </w:r>
-      <w:r>
-        <w:t>treinta</w:t>
-      </w:r>
-      <w:r>
-        <w:t xml:space="preserve"> minutos y una sesión de preguntas y respuestas de </w:t>
-      </w:r>
-      <w:r>
-        <w:t>diez</w:t>
-      </w:r>
-      <w:r>
-        <w:t xml:space="preserve"> minutos en la </w:t>
-      </w:r>
-      <w:r>
-        <w:t>i</w:t>
-      </w:r>
-      <w:r>
-        <w:t xml:space="preserve">nstitución donde se implementará. La idea es enamorar a los </w:t>
-      </w:r>
-      <w:r>
-        <w:t>d</w:t>
-      </w:r>
-      <w:r>
-        <w:t>irectivos para que se llev</w:t>
-      </w:r>
-      <w:r>
-        <w:t>e</w:t>
-      </w:r>
-      <w:r>
-        <w:t xml:space="preserve"> a cabo el proyecto </w:t>
-      </w:r>
-      <w:r>
-        <w:t>nuevamente</w:t>
-      </w:r>
-      <w:r>
-        <w:t>.</w:t>
-      </w:r>
-    </w:p>
-    <w:p/>
-    <w:p/>
-    <w:p/>
-    <w:p/>
-    <w:p/>
-    <w:p/>
-    <w:p/>
-    <w:p/>
-    <w:p/>
-    <w:p/>
-    <w:p/>
-    <w:p/>
-    <w:p/>
-    <w:p/>
-    <w:p/>
-    <w:p/>
-    <w:p>
-      <w:r>
-        <w:br w:type="page"/>
-      </w:r>
-    </w:p>
-    <w:p>
-      <w:pPr>
-        <w:pStyle w:val="Heading1"/>
-      </w:pPr>
-      <w:bookmarkStart w:id="24" w:name="_Toc136848753"/>
-      <w:r>
-        <w:lastRenderedPageBreak/>
-        <w:t>C</w:t>
-      </w:r>
-      <w:r>
-        <w:t>onclusiones</w:t>
-      </w:r>
-      <w:bookmarkEnd w:id="24"/>
-    </w:p>
-    <w:p>
-      <w:r>
-        <w:t>Las conclusiones deben suponer un conjunto de reflexiones sobre el TF</w:t>
-      </w:r>
-      <w:r>
-        <w:t>M</w:t>
-      </w:r>
-      <w:r>
-        <w:t>, no solo sobre lo aprendido, sino también sobre su aportación a la organización de referencia. Dónde están las mayores deficiencias, si es posible su implementación, si hay que posponerlo, la viabilidad de las medidas propuestas, etc.</w:t>
-      </w:r>
-    </w:p>
-    <w:p/>
-    <w:p>
-      <w:r>
-        <w:t>A su vez</w:t>
-      </w:r>
-      <w:r>
-        <w:t>, se deben comentar las limitaciones que tiene el propio estudio (en cuanto a los métodos empleados,</w:t>
-      </w:r>
-      <w:r>
-        <w:t xml:space="preserve"> la</w:t>
-      </w:r>
-      <w:r>
-        <w:t xml:space="preserve"> muestra, </w:t>
-      </w:r>
-      <w:r>
-        <w:t xml:space="preserve">los </w:t>
-      </w:r>
-      <w:r>
-        <w:t xml:space="preserve">puestos estudiados, </w:t>
-      </w:r>
-      <w:r>
-        <w:t xml:space="preserve">las </w:t>
-      </w:r>
-      <w:r>
-        <w:t>técnicas empleadas, etc.) y las futuras direcciones que podrían ayudar a mejorar</w:t>
-      </w:r>
-      <w:r>
-        <w:t>lo</w:t>
-      </w:r>
-      <w:r>
-        <w:t xml:space="preserve"> y perfeccionarl</w:t>
-      </w:r>
-      <w:r>
-        <w:t>o</w:t>
-      </w:r>
-      <w:r>
-        <w:t>.</w:t>
-      </w:r>
-    </w:p>
-    <w:p/>
-    <w:p>
-      <w:r>
-        <w:t xml:space="preserve">En síntesis, unas conclusiones pertinentes exceden los meros resultados obtenidos e implican una reflexión crítica del </w:t>
-      </w:r>
-      <w:r>
-        <w:t>estudiante</w:t>
-      </w:r>
-      <w:r>
-        <w:t xml:space="preserve"> respecto del trabajo realizado, </w:t>
-      </w:r>
-      <w:r>
-        <w:t xml:space="preserve">lo que </w:t>
-      </w:r>
-      <w:r>
-        <w:t>incluye una discusión del cumplimiento de los objetivos propuestos.</w:t>
-      </w:r>
-    </w:p>
-    <w:p/>
-    <w:p>
-      <w:pPr>
-        <w:rPr>
-          <w:b/>
-          <w:bCs/>
-        </w:rPr>
-      </w:pPr>
-      <w:r>
-        <w:rPr>
-          <w:b/>
-          <w:bCs/>
-        </w:rPr>
-        <w:t>Lo que se va a valorar en este punto es:</w:t>
-      </w:r>
-    </w:p>
-    <w:p/>
-    <w:p>
-      <w:pPr>
-        <w:pStyle w:val="Vietaprimernivel"/>
-      </w:pPr>
-      <w:r>
-        <w:t>Reflexión sobre la mejora que el trabajo aporta</w:t>
-      </w:r>
-      <w:r>
-        <w:t>rá</w:t>
-      </w:r>
-      <w:r>
-        <w:t xml:space="preserve"> a la empresa.</w:t>
-      </w:r>
-    </w:p>
-    <w:p>
-      <w:pPr>
-        <w:pStyle w:val="Vietaprimernivel"/>
-      </w:pPr>
-      <w:r>
-        <w:t>Posibilidades reales de implantación.</w:t>
-      </w:r>
-    </w:p>
-    <w:p>
-      <w:pPr>
-        <w:pStyle w:val="Vietaprimernivel"/>
-      </w:pPr>
-      <w:r>
-        <w:t>Las conclusiones deben permitir conocer si se han alcanzado los objetivos propuestos en el TFM</w:t>
-      </w:r>
-      <w:r>
-        <w:t xml:space="preserve"> y</w:t>
-      </w:r>
-      <w:r>
-        <w:t xml:space="preserve"> </w:t>
-      </w:r>
-      <w:r>
-        <w:t>reflexiona</w:t>
-      </w:r>
-      <w:r>
-        <w:t>r</w:t>
-      </w:r>
-      <w:r>
-        <w:t xml:space="preserve"> </w:t>
-      </w:r>
-      <w:r>
-        <w:t>de</w:t>
-      </w:r>
-      <w:r>
-        <w:t xml:space="preserve"> qué forma se han conseguido.</w:t>
-      </w:r>
-    </w:p>
-    <w:p>
-      <w:pPr>
-        <w:pStyle w:val="Vietaprimernivel"/>
-      </w:pPr>
-      <w:r>
-        <w:t xml:space="preserve">Contemplar </w:t>
-      </w:r>
-      <w:r>
-        <w:t xml:space="preserve">las </w:t>
-      </w:r>
-      <w:r>
-        <w:t xml:space="preserve">limitaciones y </w:t>
-      </w:r>
-      <w:r>
-        <w:t xml:space="preserve">una </w:t>
-      </w:r>
-      <w:r>
-        <w:t>prospectiva coherente y fundamentada como acciones futuras a estudiar en la empresa en el ámbito de la prevención.</w:t>
-      </w:r>
-    </w:p>
-    <w:p/>
-    <w:p/>
-    <w:p/>
-    <w:p/>
-    <w:p/>
-    <w:p/>
-    <w:p>
-      <w:r>
-        <w:br w:type="page"/>
-      </w:r>
-    </w:p>
-    <w:p>
-      <w:pPr>
-        <w:pStyle w:val="Heading1"/>
-      </w:pPr>
-      <w:bookmarkStart w:id="25" w:name="_Toc136848754"/>
-      <w:r>
-        <w:lastRenderedPageBreak/>
-        <w:t>R</w:t>
-      </w:r>
-      <w:r>
-        <w:t>eferencias bibliográficas</w:t>
-      </w:r>
-      <w:bookmarkEnd w:id="25"/>
     </w:p>
     <w:p>
       <w:pPr>
@@ -5407,35 +4112,7 @@
         <w:rPr>
           <w:szCs w:val="20"/>
         </w:rPr>
-        <w:t xml:space="preserve">Si has usado un sistema automático (un gestor bibliográfico tipo </w:t>
-      </w:r>
-      <w:proofErr w:type="spellStart"/>
-      <w:r>
-        <w:rPr>
-          <w:szCs w:val="20"/>
-        </w:rPr>
-        <w:t>Endnote</w:t>
-      </w:r>
-      <w:proofErr w:type="spellEnd"/>
-      <w:r>
-        <w:rPr>
-          <w:szCs w:val="20"/>
-        </w:rPr>
-        <w:t xml:space="preserve">, </w:t>
-      </w:r>
-      <w:proofErr w:type="spellStart"/>
-      <w:r>
-        <w:rPr>
-          <w:szCs w:val="20"/>
-        </w:rPr>
-        <w:t>Refworks</w:t>
-      </w:r>
-      <w:proofErr w:type="spellEnd"/>
-      <w:r>
-        <w:rPr>
-          <w:szCs w:val="20"/>
-        </w:rPr>
-        <w:t xml:space="preserve"> o Mendeley), inserta la bibliografía en la opción adecuada (</w:t>
+        <w:t>Si has usado un sistema automático (un gestor bibliográfico tipo Endnote, Refworks o Mendeley), inserta la bibliografía en la opción adecuada (</w:t>
       </w:r>
       <w:r>
         <w:rPr>
@@ -5614,21 +4291,7 @@
         <w:rPr>
           <w:lang w:val="es-ES"/>
         </w:rPr>
-        <w:t xml:space="preserve">, páginas. Dirección web o su </w:t>
-      </w:r>
-      <w:proofErr w:type="spellStart"/>
-      <w:r>
-        <w:rPr>
-          <w:lang w:val="es-ES"/>
-        </w:rPr>
-        <w:t>doi</w:t>
-      </w:r>
-      <w:proofErr w:type="spellEnd"/>
-      <w:r>
-        <w:rPr>
-          <w:lang w:val="es-ES"/>
-        </w:rPr>
-        <w:t xml:space="preserve"> en formato</w:t>
+        <w:t>, páginas. Dirección web o su doi en formato</w:t>
       </w:r>
       <w:r>
         <w:rPr>
@@ -5723,15 +4386,46 @@
     <w:p>
       <w:pPr>
         <w:pStyle w:val="Heading1"/>
-      </w:pPr>
-      <w:bookmarkStart w:id="26" w:name="_Toc136848755"/>
-      <w:r>
+        <w:rPr>
+          <w:rFonts w:asciiTheme="majorHAnsi" w:eastAsia="Times New Roman" w:hAnsiTheme="majorHAnsi" w:cs="Arial"/>
+          <w:color w:val="0098CD"/>
+          <w:sz w:val="36"/>
+          <w:szCs w:val="36"/>
+          <w:lang w:eastAsia="en-US"/>
+        </w:rPr>
+      </w:pPr>
+      <w:bookmarkStart w:id="12" w:name="_Toc136848755"/>
+      <w:r>
+        <w:rPr>
+          <w:rFonts w:asciiTheme="majorHAnsi" w:eastAsia="Times New Roman" w:hAnsiTheme="majorHAnsi" w:cs="Arial"/>
+          <w:color w:val="0098CD"/>
+          <w:sz w:val="36"/>
+          <w:szCs w:val="36"/>
+          <w:lang w:eastAsia="en-US"/>
+        </w:rPr>
+        <w:t xml:space="preserve">7. </w:t>
+      </w:r>
+      <w:r>
+        <w:rPr>
+          <w:rFonts w:asciiTheme="majorHAnsi" w:eastAsia="Times New Roman" w:hAnsiTheme="majorHAnsi" w:cs="Arial"/>
+          <w:color w:val="0098CD"/>
+          <w:sz w:val="36"/>
+          <w:szCs w:val="36"/>
+          <w:lang w:eastAsia="en-US"/>
+        </w:rPr>
         <w:t>A</w:t>
       </w:r>
       <w:r>
+        <w:rPr>
+          <w:rFonts w:asciiTheme="majorHAnsi" w:eastAsia="Times New Roman" w:hAnsiTheme="majorHAnsi" w:cs="Arial"/>
+          <w:color w:val="0098CD"/>
+          <w:sz w:val="36"/>
+          <w:szCs w:val="36"/>
+          <w:lang w:eastAsia="en-US"/>
+        </w:rPr>
         <w:t>nexos</w:t>
       </w:r>
-      <w:bookmarkEnd w:id="26"/>
+      <w:bookmarkEnd w:id="12"/>
     </w:p>
     <w:p>
       <w:pPr>
@@ -11617,10 +10311,6 @@
 </file>
 
 <file path=customXml/item1.xml><?xml version="1.0" encoding="utf-8"?>
-<b:Sources xmlns:b="http://schemas.openxmlformats.org/officeDocument/2006/bibliography" xmlns="http://schemas.openxmlformats.org/officeDocument/2006/bibliography" SelectedStyle="\APASixthEditionOfficeOnline.xsl" StyleName="APA" Version="6"/>
-</file>
-
-<file path=customXml/item2.xml><?xml version="1.0" encoding="utf-8"?>
 <p:properties xmlns:p="http://schemas.microsoft.com/office/2006/metadata/properties" xmlns:xsi="http://www.w3.org/2001/XMLSchema-instance" xmlns:pc="http://schemas.microsoft.com/office/infopath/2007/PartnerControls">
   <documentManagement>
     <TaxCatchAll xmlns="0a70e875-3d35-4be2-921f-7117c31bab9b" xsi:nil="true"/>
@@ -11632,7 +10322,20 @@
 </p:properties>
 </file>
 
+<file path=customXml/item2.xml><?xml version="1.0" encoding="utf-8"?>
+<b:Sources xmlns:b="http://schemas.openxmlformats.org/officeDocument/2006/bibliography" xmlns="http://schemas.openxmlformats.org/officeDocument/2006/bibliography" SelectedStyle="\APASixthEditionOfficeOnline.xsl" StyleName="APA" Version="6"/>
+</file>
+
 <file path=customXml/item3.xml><?xml version="1.0" encoding="utf-8"?>
+<?mso-contentType ?>
+<FormTemplates xmlns="http://schemas.microsoft.com/sharepoint/v3/contenttype/forms">
+  <Display>DocumentLibraryForm</Display>
+  <Edit>DocumentLibraryForm</Edit>
+  <New>DocumentLibraryForm</New>
+</FormTemplates>
+</file>
+
+<file path=customXml/item4.xml><?xml version="1.0" encoding="utf-8"?>
 <ct:contentTypeSchema xmlns:ct="http://schemas.microsoft.com/office/2006/metadata/contentType" xmlns:ma="http://schemas.microsoft.com/office/2006/metadata/properties/metaAttributes" ct:_="" ma:_="" ma:contentTypeName="Documento" ma:contentTypeID="0x010100E8806F2729861B41B7EC49B6DEC02BCC" ma:contentTypeVersion="19" ma:contentTypeDescription="Crear nuevo documento." ma:contentTypeScope="" ma:versionID="34103d16eec1039451e71769be927e7b">
   <xsd:schema xmlns:xsd="http://www.w3.org/2001/XMLSchema" xmlns:xs="http://www.w3.org/2001/XMLSchema" xmlns:p="http://schemas.microsoft.com/office/2006/metadata/properties" xmlns:ns2="408be90b-7af1-4348-adf8-80036b355e81" xmlns:ns3="0a70e875-3d35-4be2-921f-7117c31bab9b" targetNamespace="http://schemas.microsoft.com/office/2006/metadata/properties" ma:root="true" ma:fieldsID="1ef4a583e23de548ff5dd10585bd8bfe" ns2:_="" ns3:_="">
     <xsd:import namespace="408be90b-7af1-4348-adf8-80036b355e81"/>
@@ -11893,24 +10596,7 @@
 </ct:contentTypeSchema>
 </file>
 
-<file path=customXml/item4.xml><?xml version="1.0" encoding="utf-8"?>
-<?mso-contentType ?>
-<FormTemplates xmlns="http://schemas.microsoft.com/sharepoint/v3/contenttype/forms">
-  <Display>DocumentLibraryForm</Display>
-  <Edit>DocumentLibraryForm</Edit>
-  <New>DocumentLibraryForm</New>
-</FormTemplates>
-</file>
-
 <file path=customXml/itemProps1.xml><?xml version="1.0" encoding="utf-8"?>
-<ds:datastoreItem xmlns:ds="http://schemas.openxmlformats.org/officeDocument/2006/customXml" ds:itemID="{07379198-4E7D-4059-876E-4F39B85FE544}">
-  <ds:schemaRefs>
-    <ds:schemaRef ds:uri="http://schemas.openxmlformats.org/officeDocument/2006/bibliography"/>
-  </ds:schemaRefs>
-</ds:datastoreItem>
-</file>
-
-<file path=customXml/itemProps2.xml><?xml version="1.0" encoding="utf-8"?>
 <ds:datastoreItem xmlns:ds="http://schemas.openxmlformats.org/officeDocument/2006/customXml" ds:itemID="{7963098E-EBF3-47CE-9294-EF7482200FFD}">
   <ds:schemaRefs>
     <ds:schemaRef ds:uri="http://schemas.microsoft.com/office/2006/metadata/properties"/>
@@ -11921,7 +10607,23 @@
 </ds:datastoreItem>
 </file>
 
+<file path=customXml/itemProps2.xml><?xml version="1.0" encoding="utf-8"?>
+<ds:datastoreItem xmlns:ds="http://schemas.openxmlformats.org/officeDocument/2006/customXml" ds:itemID="{07379198-4E7D-4059-876E-4F39B85FE544}">
+  <ds:schemaRefs>
+    <ds:schemaRef ds:uri="http://schemas.openxmlformats.org/officeDocument/2006/bibliography"/>
+  </ds:schemaRefs>
+</ds:datastoreItem>
+</file>
+
 <file path=customXml/itemProps3.xml><?xml version="1.0" encoding="utf-8"?>
+<ds:datastoreItem xmlns:ds="http://schemas.openxmlformats.org/officeDocument/2006/customXml" ds:itemID="{F11C12B6-8BCC-4E7A-B4A7-86700DFA79FD}">
+  <ds:schemaRefs>
+    <ds:schemaRef ds:uri="http://schemas.microsoft.com/sharepoint/v3/contenttype/forms"/>
+  </ds:schemaRefs>
+</ds:datastoreItem>
+</file>
+
+<file path=customXml/itemProps4.xml><?xml version="1.0" encoding="utf-8"?>
 <ds:datastoreItem xmlns:ds="http://schemas.openxmlformats.org/officeDocument/2006/customXml" ds:itemID="{7E0036E3-D7DA-43F3-AFED-2876BFBE21BC}">
   <ds:schemaRefs>
     <ds:schemaRef ds:uri="http://schemas.microsoft.com/office/2006/metadata/contentType"/>
@@ -11938,12 +10640,4 @@
     <ds:schemaRef ds:uri="http://schemas.microsoft.com/internal/obd"/>
   </ds:schemaRefs>
 </ds:datastoreItem>
-</file>
-
-<file path=customXml/itemProps4.xml><?xml version="1.0" encoding="utf-8"?>
-<ds:datastoreItem xmlns:ds="http://schemas.openxmlformats.org/officeDocument/2006/customXml" ds:itemID="{F11C12B6-8BCC-4E7A-B4A7-86700DFA79FD}">
-  <ds:schemaRefs>
-    <ds:schemaRef ds:uri="http://schemas.microsoft.com/sharepoint/v3/contenttype/forms"/>
-  </ds:schemaRefs>
-</ds:datastoreItem>
 </file>
</xml_diff>

<commit_message>
Actualizo contenido del TFM con nuevos cambios en introduccion y objetivos general y especificos
</commit_message>
<xml_diff>
--- a/1_D_TFM.docx
+++ b/1_D_TFM.docx
@@ -23,7 +23,7 @@
           <w:lang w:eastAsia="es-ES"/>
         </w:rPr>
         <w:drawing>
-          <wp:inline distT="0" distB="0" distL="0" distR="0" wp14:anchorId="402EFF8F" wp14:editId="091502FF">
+          <wp:inline distT="0" distB="0" distL="0" distR="0" wp14:anchorId="402EFF8F" wp14:editId="6BD9B452">
             <wp:extent cx="3815723" cy="1038225"/>
             <wp:effectExtent l="0" t="0" r="0" b="0"/>
             <wp:docPr id="5126" name="Picture 1"/>
@@ -1180,36 +1180,7 @@
           <w:rPr>
             <w:webHidden/>
           </w:rPr>
-          <w:fldChar w:fldCharType="begin"/>
-        </w:r>
-        <w:r>
-          <w:rPr>
-            <w:webHidden/>
-          </w:rPr>
-          <w:instrText xml:space="preserve"> PAGEREF _Toc136848731 \h </w:instrText>
-        </w:r>
-        <w:r>
-          <w:rPr>
-            <w:webHidden/>
-          </w:rPr>
-        </w:r>
-        <w:r>
-          <w:rPr>
-            <w:webHidden/>
-          </w:rPr>
-          <w:fldChar w:fldCharType="separate"/>
-        </w:r>
-        <w:r>
-          <w:rPr>
-            <w:webHidden/>
-          </w:rPr>
-          <w:t>9</w:t>
-        </w:r>
-        <w:r>
-          <w:rPr>
-            <w:webHidden/>
-          </w:rPr>
-          <w:fldChar w:fldCharType="end"/>
+          <w:t>10</w:t>
         </w:r>
       </w:hyperlink>
     </w:p>
@@ -1251,36 +1222,7 @@
           <w:rPr>
             <w:webHidden/>
           </w:rPr>
-          <w:fldChar w:fldCharType="begin"/>
-        </w:r>
-        <w:r>
-          <w:rPr>
-            <w:webHidden/>
-          </w:rPr>
-          <w:instrText xml:space="preserve"> PAGEREF _Toc136848732 \h </w:instrText>
-        </w:r>
-        <w:r>
-          <w:rPr>
-            <w:webHidden/>
-          </w:rPr>
-        </w:r>
-        <w:r>
-          <w:rPr>
-            <w:webHidden/>
-          </w:rPr>
-          <w:fldChar w:fldCharType="separate"/>
-        </w:r>
-        <w:r>
-          <w:rPr>
-            <w:webHidden/>
-          </w:rPr>
-          <w:t>9</w:t>
-        </w:r>
-        <w:r>
-          <w:rPr>
-            <w:webHidden/>
-          </w:rPr>
-          <w:fldChar w:fldCharType="end"/>
+          <w:t>10</w:t>
         </w:r>
       </w:hyperlink>
     </w:p>
@@ -1322,36 +1264,7 @@
           <w:rPr>
             <w:webHidden/>
           </w:rPr>
-          <w:fldChar w:fldCharType="begin"/>
-        </w:r>
-        <w:r>
-          <w:rPr>
-            <w:webHidden/>
-          </w:rPr>
-          <w:instrText xml:space="preserve"> PAGEREF _Toc136848733 \h </w:instrText>
-        </w:r>
-        <w:r>
-          <w:rPr>
-            <w:webHidden/>
-          </w:rPr>
-        </w:r>
-        <w:r>
-          <w:rPr>
-            <w:webHidden/>
-          </w:rPr>
-          <w:fldChar w:fldCharType="separate"/>
-        </w:r>
-        <w:r>
-          <w:rPr>
-            <w:webHidden/>
-          </w:rPr>
-          <w:t>9</w:t>
-        </w:r>
-        <w:r>
-          <w:rPr>
-            <w:webHidden/>
-          </w:rPr>
-          <w:fldChar w:fldCharType="end"/>
+          <w:t>10</w:t>
         </w:r>
       </w:hyperlink>
     </w:p>
@@ -2072,16 +1985,75 @@
     <w:p>
       <w:pPr>
         <w:pStyle w:val="Ttulondices"/>
-      </w:pPr>
-      <w:r>
         <w:rPr>
           <w:rFonts w:asciiTheme="minorHAnsi" w:hAnsiTheme="minorHAnsi" w:cs="Times New Roman"/>
           <w:sz w:val="22"/>
           <w:szCs w:val="24"/>
           <w:lang w:eastAsia="es-ES"/>
         </w:rPr>
+      </w:pPr>
+      <w:r>
+        <w:rPr>
+          <w:rFonts w:asciiTheme="minorHAnsi" w:hAnsiTheme="minorHAnsi" w:cs="Times New Roman"/>
+          <w:sz w:val="22"/>
+          <w:szCs w:val="24"/>
+          <w:lang w:eastAsia="es-ES"/>
+        </w:rPr>
         <w:fldChar w:fldCharType="end"/>
       </w:r>
+    </w:p>
+    <w:p>
+      <w:pPr>
+        <w:rPr>
+          <w:lang w:eastAsia="en-US"/>
+        </w:rPr>
+      </w:pPr>
+    </w:p>
+    <w:p>
+      <w:pPr>
+        <w:rPr>
+          <w:lang w:eastAsia="en-US"/>
+        </w:rPr>
+      </w:pPr>
+    </w:p>
+    <w:p>
+      <w:pPr>
+        <w:pStyle w:val="Ttulondices"/>
+        <w:rPr>
+          <w:rFonts w:asciiTheme="minorHAnsi" w:hAnsiTheme="minorHAnsi" w:cs="Times New Roman"/>
+          <w:sz w:val="22"/>
+          <w:szCs w:val="24"/>
+          <w:lang w:eastAsia="es-ES"/>
+        </w:rPr>
+      </w:pPr>
+    </w:p>
+    <w:p>
+      <w:pPr>
+        <w:pStyle w:val="Ttulondices"/>
+        <w:tabs>
+          <w:tab w:val="left" w:pos="6168"/>
+        </w:tabs>
+        <w:rPr>
+          <w:rFonts w:asciiTheme="minorHAnsi" w:hAnsiTheme="minorHAnsi" w:cs="Times New Roman"/>
+          <w:sz w:val="22"/>
+          <w:szCs w:val="24"/>
+          <w:lang w:eastAsia="es-ES"/>
+        </w:rPr>
+      </w:pPr>
+      <w:r>
+        <w:rPr>
+          <w:rFonts w:asciiTheme="minorHAnsi" w:hAnsiTheme="minorHAnsi" w:cs="Times New Roman"/>
+          <w:sz w:val="22"/>
+          <w:szCs w:val="24"/>
+          <w:lang w:eastAsia="es-ES"/>
+        </w:rPr>
+        <w:tab/>
+      </w:r>
+    </w:p>
+    <w:p>
+      <w:pPr>
+        <w:pStyle w:val="Ttulondices"/>
+      </w:pPr>
       <w:r>
         <w:br w:type="page"/>
       </w:r>
@@ -2245,7 +2217,21 @@
             <w:rStyle w:val="Hipervnculo"/>
             <w:noProof/>
           </w:rPr>
-          <w:t>Tabla 1</w:t>
+          <w:t>Tabla</w:t>
+        </w:r>
+        <w:r>
+          <w:rPr>
+            <w:rStyle w:val="Hipervnculo"/>
+            <w:noProof/>
+          </w:rPr>
+          <w:t xml:space="preserve"> </w:t>
+        </w:r>
+        <w:r>
+          <w:rPr>
+            <w:rStyle w:val="Hipervnculo"/>
+            <w:noProof/>
+          </w:rPr>
+          <w:t>1</w:t>
         </w:r>
         <w:r>
           <w:rPr>
@@ -2368,37 +2354,25 @@
     <w:p/>
     <w:p>
       <w:r>
-        <w:t xml:space="preserve">La adopción de prácticas DevOps se ha posicionado como un enfoque clave para abordar estos desafíos, ya que promueve la automatización de procesos, la colaboración entre equipos y la entrega continua de software </w:t>
-      </w:r>
-      <w:r>
-        <w:t xml:space="preserve">según </w:t>
-      </w:r>
-      <w:sdt>
-        <w:sdtPr>
-          <w:id w:val="-1343155673"/>
-          <w:citation/>
-        </w:sdtPr>
-        <w:sdtContent>
-          <w:r>
-            <w:fldChar w:fldCharType="begin"/>
-          </w:r>
-          <w:r>
-            <w:instrText xml:space="preserve"> CITATION Kim16 \l 3082 </w:instrText>
-          </w:r>
-          <w:r>
-            <w:fldChar w:fldCharType="separate"/>
-          </w:r>
-          <w:r>
-            <w:rPr>
-              <w:noProof/>
-            </w:rPr>
-            <w:t>(Kim, 2016)</w:t>
-          </w:r>
-          <w:r>
-            <w:fldChar w:fldCharType="end"/>
-          </w:r>
-        </w:sdtContent>
-      </w:sdt>
+        <w:t>La adopción de prácticas DevOps se ha posicionado como un enfoque clave para abordar estos desafíos, ya que promueve la automatización de procesos, la colaboración entre equipos y la entrega continua de software</w:t>
+      </w:r>
+      <w:r>
+        <w:t>.</w:t>
+      </w:r>
+      <w:r>
+        <w:rPr>
+          <w:noProof/>
+          <w:lang w:val="es-HN"/>
+        </w:rPr>
+        <w:t xml:space="preserve"> Según Kim </w:t>
+      </w:r>
+      <w:r>
+        <w:rPr>
+          <w:noProof/>
+          <w:lang w:val="es-HN"/>
+        </w:rPr>
+        <w:t>(2016)</w:t>
+      </w:r>
       <w:r>
         <w:t xml:space="preserve"> la automatización constituye un elemento esencial para incrementar la productividad y reducir los riesgos operativos inherentes al desarrollo tecnológico. En este sentido, la implementación de un pipeline de Integración y Despliegue Continuo (CI/CD) basado en servicios en la nube se presenta como una solución adecuada para estandarizar, automatizar y supervisar el ciclo completo de desarrollo y despliegue de aplicaciones.</w:t>
       </w:r>
@@ -2415,26 +2389,35 @@
         <w:t>maestría</w:t>
       </w:r>
       <w:r>
-        <w:t xml:space="preserve"> tiene como propósito analizar y proponer la implementación de un pipeline CI/CD en un entorno cloud</w:t>
-      </w:r>
-      <w:r>
-        <w:t xml:space="preserve"> </w:t>
-      </w:r>
-      <w:r>
-        <w:t>, con el fin de mejorar la eficiencia operativa, reducir errores en los despliegues y alinear los procesos de desarrollo de la empresa con las mejores practicas internacionales en ingeniería de software y DevOps.</w:t>
+        <w:t xml:space="preserve"> tiene como propósito analizar y proponer la implementación de un pipeline CI/CD en un entorno </w:t>
+      </w:r>
+      <w:r>
+        <w:t>cloud,</w:t>
+      </w:r>
+      <w:r>
+        <w:t xml:space="preserve"> con el fin de mejorar la eficiencia operativa, reducir errores en los despliegues y alinear los procesos de desarrollo de la empresa con las mejores practicas internacionales en ingeniería de software y DevOps.</w:t>
       </w:r>
     </w:p>
     <w:p/>
     <w:p/>
     <w:p>
       <w:r>
-        <w:t>Los resultados del modelo DORA indican que</w:t>
-      </w:r>
-      <w:r>
-        <w:t xml:space="preserve"> suman</w:t>
-      </w:r>
-      <w:r>
-        <w:t xml:space="preserve"> el 72% de las organizaciones se concentran en los niveles Alto y Elite, lo que evidencia una alta madurez en la adopción de prácticas DevOps, automatización y despliegues continuos. Esta tendencia confirma la consolidación de la integración y entrega continua como mecanismos clave para mejorar la eficiencia operativa y la estabilidad de los sistemas. En contraste, PixelForge Studios se sitúa en niveles de madures Medio o Bajo, lo que refleja una brecha significativa frente a las practicas predominantes en la industria y justifica la necesidad de modernizar sus procesos mediante la implementación de un pipeline CI/CD alineado con estándares internacionales.</w:t>
+        <w:t>Los resultados del modelo DORA indican que el 72% de las organizaciones se concentran en los niveles Alto y Elite, lo que evidencia una alta madurez en la adopción de prácticas DevOps, automatización y despliegues continuos. Esta tendencia confirma la consolidación de la integración y entrega continua como mecanismos clave para mejorar la eficiencia operativa y la estabilidad de los sistemas. En contraste,</w:t>
+      </w:r>
+      <w:r>
+        <w:t xml:space="preserve"> la empresa</w:t>
+      </w:r>
+      <w:r>
+        <w:t xml:space="preserve"> de</w:t>
+      </w:r>
+      <w:r>
+        <w:t xml:space="preserve"> </w:t>
+      </w:r>
+      <w:r>
+        <w:t>entretenimiento digital y desarrollo de software</w:t>
+      </w:r>
+      <w:r>
+        <w:t xml:space="preserve"> se sitúa en niveles de madures Medio o Bajo, lo que refleja una brecha significativa frente a las practicas predominantes en la industria y justifica la necesidad de modernizar sus procesos mediante la implementación de un pipeline CI/CD alineado con estándares internacionales.</w:t>
       </w:r>
     </w:p>
     <w:p/>
@@ -2556,8 +2539,20 @@
         <w:br w:type="page"/>
       </w:r>
     </w:p>
-    <w:p/>
-    <w:p/>
+    <w:p>
+      <w:pPr>
+        <w:rPr>
+          <w:lang w:val="en-US"/>
+        </w:rPr>
+      </w:pPr>
+    </w:p>
+    <w:p>
+      <w:pPr>
+        <w:rPr>
+          <w:lang w:val="en-US"/>
+        </w:rPr>
+      </w:pPr>
+    </w:p>
     <w:tbl>
       <w:tblPr>
         <w:tblW w:w="9320" w:type="dxa"/>
@@ -2758,7 +2753,7 @@
                 <w:sz w:val="20"/>
                 <w:szCs w:val="20"/>
               </w:rPr>
-              <w:t>2</w:t>
+              <w:t>1</w:t>
             </w:r>
             <w:r>
               <w:rPr>
@@ -2801,7 +2796,28 @@
                 <w:sz w:val="20"/>
                 <w:szCs w:val="20"/>
               </w:rPr>
-              <w:t>15-30 minutos</w:t>
+              <w:t>5</w:t>
+            </w:r>
+            <w:r>
+              <w:rPr>
+                <w:sz w:val="20"/>
+                <w:szCs w:val="20"/>
+              </w:rPr>
+              <w:t>-</w:t>
+            </w:r>
+            <w:r>
+              <w:rPr>
+                <w:sz w:val="20"/>
+                <w:szCs w:val="20"/>
+              </w:rPr>
+              <w:t>2</w:t>
+            </w:r>
+            <w:r>
+              <w:rPr>
+                <w:sz w:val="20"/>
+                <w:szCs w:val="20"/>
+              </w:rPr>
+              <w:t>0 minutos</w:t>
             </w:r>
           </w:p>
         </w:tc>
@@ -2910,7 +2926,14 @@
                 <w:sz w:val="20"/>
                 <w:szCs w:val="20"/>
               </w:rPr>
-              <w:t>20 %</w:t>
+              <w:t>4</w:t>
+            </w:r>
+            <w:r>
+              <w:rPr>
+                <w:sz w:val="20"/>
+                <w:szCs w:val="20"/>
+              </w:rPr>
+              <w:t>0 %</w:t>
             </w:r>
           </w:p>
         </w:tc>
@@ -2931,7 +2954,7 @@
                 <w:sz w:val="20"/>
                 <w:szCs w:val="20"/>
               </w:rPr>
-              <w:t>&lt;5 %</w:t>
+              <w:t>5 %</w:t>
             </w:r>
           </w:p>
         </w:tc>
@@ -2996,7 +3019,7 @@
                 <w:sz w:val="20"/>
                 <w:szCs w:val="20"/>
               </w:rPr>
-              <w:t>&lt; 1 hora</w:t>
+              <w:t xml:space="preserve"> 1 hora</w:t>
             </w:r>
           </w:p>
         </w:tc>
@@ -3327,10 +3350,19 @@
         <w:t xml:space="preserve">Implementar un pipeline de Integración y Despliegue Continuo (CI/CD) en un entorno cloud para </w:t>
       </w:r>
       <w:r>
-        <w:t>Entretenimiento digital y desarrollo de software</w:t>
-      </w:r>
-      <w:r>
-        <w:t>, con el fin de reducir los tiempos de despliegue, disminuir los errores operativos y mejorar la estabilidad del ciclo de desarrollo de software mediante la adopción de practicas DevOps alineadas con estándares internacionales.</w:t>
+        <w:t>la empresa e</w:t>
+      </w:r>
+      <w:r>
+        <w:t>ntretenimiento digital y desarrollo de software</w:t>
+      </w:r>
+      <w:r>
+        <w:t xml:space="preserve">, con el fin de reducir los tiempos de despliegue, disminuir los errores operativos y mejorar la estabilidad del ciclo de desarrollo de software mediante la adopción de </w:t>
+      </w:r>
+      <w:r>
+        <w:t>prácticas</w:t>
+      </w:r>
+      <w:r>
+        <w:t xml:space="preserve"> DevOps alineadas con estándares internacionales.</w:t>
       </w:r>
     </w:p>
     <w:p>
@@ -3348,12 +3380,118 @@
     </w:p>
     <w:p>
       <w:r>
-        <w:t>A continuación, se presentan los objetivos específicos, formulados como pasos medibles para alcanzar el objetivo general</w:t>
-      </w:r>
-      <w:r>
-        <w:t xml:space="preserve"> relacionados con innovación, infraestructura tecnológica :</w:t>
-      </w:r>
-    </w:p>
+        <w:t>A continuación, se presentan los objetivos específicos</w:t>
+      </w:r>
+      <w:r>
+        <w:t xml:space="preserve"> </w:t>
+      </w:r>
+      <w:r>
+        <w:t>formulados como pasos medibles para alcanzar el objetivo general</w:t>
+      </w:r>
+      <w:r>
+        <w:t>:</w:t>
+      </w:r>
+    </w:p>
+    <w:p>
+      <w:pPr>
+        <w:pStyle w:val="Prrafodelista"/>
+        <w:numPr>
+          <w:ilvl w:val="0"/>
+          <w:numId w:val="37"/>
+        </w:numPr>
+      </w:pPr>
+      <w:r>
+        <w:t>Analizar los procesos actuales de integración y despliegue de software de la empresa identificando limitaciones, riesgos operativos y oportunidades de mejora.</w:t>
+      </w:r>
+    </w:p>
+    <w:p>
+      <w:pPr>
+        <w:pStyle w:val="Prrafodelista"/>
+        <w:numPr>
+          <w:ilvl w:val="0"/>
+          <w:numId w:val="37"/>
+        </w:numPr>
+      </w:pPr>
+      <w:r>
+        <w:t xml:space="preserve">Determinar el nivel de madurez DevOps </w:t>
+      </w:r>
+      <w:r>
+        <w:t>de la empresa utilizando las métricas del modelo DORA, con el propósito de identificar la brecha existente respecto a las practicas recomendadas internacionalmente.</w:t>
+      </w:r>
+    </w:p>
+    <w:p>
+      <w:pPr>
+        <w:pStyle w:val="Prrafodelista"/>
+        <w:numPr>
+          <w:ilvl w:val="0"/>
+          <w:numId w:val="37"/>
+        </w:numPr>
+      </w:pPr>
+      <w:r>
+        <w:t>Desarrollar el diseño de un pipeline CI/CD basado en servicios cloud que incorpore automatización, pruebas continuas, control de versiones y despliegues estandarizados, fortaleciendo la infraestructura tecnológica de la empresa.</w:t>
+      </w:r>
+    </w:p>
+    <w:p>
+      <w:pPr>
+        <w:pStyle w:val="Prrafodelista"/>
+        <w:numPr>
+          <w:ilvl w:val="0"/>
+          <w:numId w:val="37"/>
+        </w:numPr>
+      </w:pPr>
+      <w:r>
+        <w:t>Implementar la arquitectura propuesta del pipeline CI/CD mediante</w:t>
+      </w:r>
+      <w:r>
+        <w:t xml:space="preserve"> </w:t>
+      </w:r>
+      <w:r>
+        <w:t>herramientas de automatización y orquestación qu</w:t>
+      </w:r>
+      <w:r>
+        <w:t xml:space="preserve">e permitan estandarizar el proceso de despliegue, reducir la intervención humana y minimizar los errores </w:t>
+      </w:r>
+      <w:r>
+        <w:t>en la liberación de</w:t>
+      </w:r>
+      <w:r>
+        <w:t xml:space="preserve"> nuevas</w:t>
+      </w:r>
+      <w:r>
+        <w:t xml:space="preserve"> versiones.</w:t>
+      </w:r>
+    </w:p>
+    <w:p>
+      <w:pPr>
+        <w:pStyle w:val="Prrafodelista"/>
+        <w:numPr>
+          <w:ilvl w:val="0"/>
+          <w:numId w:val="37"/>
+        </w:numPr>
+      </w:pPr>
+      <w:r>
+        <w:t xml:space="preserve">Verificar la eficacia del pipeline CI/CD mediante </w:t>
+      </w:r>
+      <w:r>
+        <w:t xml:space="preserve">la comparación de indicadores operativos clave </w:t>
+      </w:r>
+      <w:r>
+        <w:t>(tiempo promedio de despliegue, tasa de errores,</w:t>
+      </w:r>
+      <w:r>
+        <w:t xml:space="preserve"> tiempo medio de </w:t>
+      </w:r>
+      <w:r>
+        <w:t>recuperación</w:t>
+      </w:r>
+      <w:r>
+        <w:t>, trazabilidad y riesgos operativos)</w:t>
+      </w:r>
+      <w:r>
+        <w:t xml:space="preserve"> antes y después de su implementación.</w:t>
+      </w:r>
+    </w:p>
+    <w:p/>
     <w:p>
       <w:pPr>
         <w:pStyle w:val="Ttulondices"/>
@@ -3404,27 +3542,13 @@
         <w:rPr>
           <w:lang w:val="es"/>
         </w:rPr>
-        <w:t xml:space="preserve">el plan del proyecto a implementar mediante la metodología </w:t>
-      </w:r>
-      <w:proofErr w:type="spellStart"/>
+        <w:t>el plan del proyecto a implementar mediante la metodología C</w:t>
+      </w:r>
       <w:r>
         <w:rPr>
           <w:lang w:val="es"/>
         </w:rPr>
-        <w:t>C</w:t>
-      </w:r>
-      <w:r>
-        <w:rPr>
-          <w:lang w:val="es"/>
-        </w:rPr>
-        <w:t>anvas</w:t>
-      </w:r>
-      <w:proofErr w:type="spellEnd"/>
-      <w:r>
-        <w:rPr>
-          <w:lang w:val="es"/>
-        </w:rPr>
-        <w:t xml:space="preserve">, </w:t>
+        <w:t xml:space="preserve">anvas, </w:t>
       </w:r>
       <w:r>
         <w:rPr>
@@ -3610,26 +3734,16 @@
           <w:sz w:val="32"/>
           <w:szCs w:val="32"/>
         </w:rPr>
-        <w:t xml:space="preserve">Modelo de Negocio </w:t>
-      </w:r>
-      <w:proofErr w:type="spellStart"/>
+        <w:t>Modelo de Negocio C</w:t>
+      </w:r>
       <w:r>
         <w:rPr>
           <w:color w:val="00B0F0"/>
           <w:sz w:val="32"/>
           <w:szCs w:val="32"/>
         </w:rPr>
-        <w:t>C</w:t>
-      </w:r>
-      <w:r>
-        <w:rPr>
-          <w:color w:val="00B0F0"/>
-          <w:sz w:val="32"/>
-          <w:szCs w:val="32"/>
-        </w:rPr>
         <w:t>anvas</w:t>
       </w:r>
-      <w:proofErr w:type="spellEnd"/>
       <w:r>
         <w:rPr>
           <w:color w:val="00B0F0"/>
@@ -4108,35 +4222,7 @@
         <w:rPr>
           <w:szCs w:val="20"/>
         </w:rPr>
-        <w:t xml:space="preserve">Si has usado un sistema automático (un gestor bibliográfico tipo </w:t>
-      </w:r>
-      <w:proofErr w:type="spellStart"/>
-      <w:r>
-        <w:rPr>
-          <w:szCs w:val="20"/>
-        </w:rPr>
-        <w:t>Endnote</w:t>
-      </w:r>
-      <w:proofErr w:type="spellEnd"/>
-      <w:r>
-        <w:rPr>
-          <w:szCs w:val="20"/>
-        </w:rPr>
-        <w:t xml:space="preserve">, </w:t>
-      </w:r>
-      <w:proofErr w:type="spellStart"/>
-      <w:r>
-        <w:rPr>
-          <w:szCs w:val="20"/>
-        </w:rPr>
-        <w:t>Refworks</w:t>
-      </w:r>
-      <w:proofErr w:type="spellEnd"/>
-      <w:r>
-        <w:rPr>
-          <w:szCs w:val="20"/>
-        </w:rPr>
-        <w:t xml:space="preserve"> o Mendeley), inserta la bibliografía en la opción adecuada (</w:t>
+        <w:t>Si has usado un sistema automático (un gestor bibliográfico tipo Endnote, Refworks o Mendeley), inserta la bibliografía en la opción adecuada (</w:t>
       </w:r>
       <w:r>
         <w:rPr>
@@ -4315,21 +4401,7 @@
         <w:rPr>
           <w:lang w:val="es-ES"/>
         </w:rPr>
-        <w:t xml:space="preserve">, páginas. Dirección web o su </w:t>
-      </w:r>
-      <w:proofErr w:type="spellStart"/>
-      <w:r>
-        <w:rPr>
-          <w:lang w:val="es-ES"/>
-        </w:rPr>
-        <w:t>doi</w:t>
-      </w:r>
-      <w:proofErr w:type="spellEnd"/>
-      <w:r>
-        <w:rPr>
-          <w:lang w:val="es-ES"/>
-        </w:rPr>
-        <w:t xml:space="preserve"> en formato</w:t>
+        <w:t>, páginas. Dirección web o su doi en formato</w:t>
       </w:r>
       <w:r>
         <w:rPr>
@@ -7081,6 +7153,119 @@
     </w:lvl>
   </w:abstractNum>
   <w:abstractNum w:abstractNumId="24" w15:restartNumberingAfterBreak="0">
+    <w:nsid w:val="5F173DB1"/>
+    <w:multiLevelType w:val="hybridMultilevel"/>
+    <w:tmpl w:val="FA9A675E"/>
+    <w:lvl w:ilvl="0" w:tplc="480A0001">
+      <w:start w:val="1"/>
+      <w:numFmt w:val="bullet"/>
+      <w:lvlText w:val=""/>
+      <w:lvlJc w:val="left"/>
+      <w:pPr>
+        <w:ind w:left="720" w:hanging="360"/>
+      </w:pPr>
+      <w:rPr>
+        <w:rFonts w:ascii="Symbol" w:hAnsi="Symbol" w:hint="default"/>
+      </w:rPr>
+    </w:lvl>
+    <w:lvl w:ilvl="1" w:tplc="480A0003" w:tentative="1">
+      <w:start w:val="1"/>
+      <w:numFmt w:val="bullet"/>
+      <w:lvlText w:val="o"/>
+      <w:lvlJc w:val="left"/>
+      <w:pPr>
+        <w:ind w:left="1440" w:hanging="360"/>
+      </w:pPr>
+      <w:rPr>
+        <w:rFonts w:ascii="Courier New" w:hAnsi="Courier New" w:cs="Courier New" w:hint="default"/>
+      </w:rPr>
+    </w:lvl>
+    <w:lvl w:ilvl="2" w:tplc="480A0005" w:tentative="1">
+      <w:start w:val="1"/>
+      <w:numFmt w:val="bullet"/>
+      <w:lvlText w:val=""/>
+      <w:lvlJc w:val="left"/>
+      <w:pPr>
+        <w:ind w:left="2160" w:hanging="360"/>
+      </w:pPr>
+      <w:rPr>
+        <w:rFonts w:ascii="Wingdings" w:hAnsi="Wingdings" w:hint="default"/>
+      </w:rPr>
+    </w:lvl>
+    <w:lvl w:ilvl="3" w:tplc="480A0001" w:tentative="1">
+      <w:start w:val="1"/>
+      <w:numFmt w:val="bullet"/>
+      <w:lvlText w:val=""/>
+      <w:lvlJc w:val="left"/>
+      <w:pPr>
+        <w:ind w:left="2880" w:hanging="360"/>
+      </w:pPr>
+      <w:rPr>
+        <w:rFonts w:ascii="Symbol" w:hAnsi="Symbol" w:hint="default"/>
+      </w:rPr>
+    </w:lvl>
+    <w:lvl w:ilvl="4" w:tplc="480A0003" w:tentative="1">
+      <w:start w:val="1"/>
+      <w:numFmt w:val="bullet"/>
+      <w:lvlText w:val="o"/>
+      <w:lvlJc w:val="left"/>
+      <w:pPr>
+        <w:ind w:left="3600" w:hanging="360"/>
+      </w:pPr>
+      <w:rPr>
+        <w:rFonts w:ascii="Courier New" w:hAnsi="Courier New" w:cs="Courier New" w:hint="default"/>
+      </w:rPr>
+    </w:lvl>
+    <w:lvl w:ilvl="5" w:tplc="480A0005" w:tentative="1">
+      <w:start w:val="1"/>
+      <w:numFmt w:val="bullet"/>
+      <w:lvlText w:val=""/>
+      <w:lvlJc w:val="left"/>
+      <w:pPr>
+        <w:ind w:left="4320" w:hanging="360"/>
+      </w:pPr>
+      <w:rPr>
+        <w:rFonts w:ascii="Wingdings" w:hAnsi="Wingdings" w:hint="default"/>
+      </w:rPr>
+    </w:lvl>
+    <w:lvl w:ilvl="6" w:tplc="480A0001" w:tentative="1">
+      <w:start w:val="1"/>
+      <w:numFmt w:val="bullet"/>
+      <w:lvlText w:val=""/>
+      <w:lvlJc w:val="left"/>
+      <w:pPr>
+        <w:ind w:left="5040" w:hanging="360"/>
+      </w:pPr>
+      <w:rPr>
+        <w:rFonts w:ascii="Symbol" w:hAnsi="Symbol" w:hint="default"/>
+      </w:rPr>
+    </w:lvl>
+    <w:lvl w:ilvl="7" w:tplc="480A0003" w:tentative="1">
+      <w:start w:val="1"/>
+      <w:numFmt w:val="bullet"/>
+      <w:lvlText w:val="o"/>
+      <w:lvlJc w:val="left"/>
+      <w:pPr>
+        <w:ind w:left="5760" w:hanging="360"/>
+      </w:pPr>
+      <w:rPr>
+        <w:rFonts w:ascii="Courier New" w:hAnsi="Courier New" w:cs="Courier New" w:hint="default"/>
+      </w:rPr>
+    </w:lvl>
+    <w:lvl w:ilvl="8" w:tplc="480A0005" w:tentative="1">
+      <w:start w:val="1"/>
+      <w:numFmt w:val="bullet"/>
+      <w:lvlText w:val=""/>
+      <w:lvlJc w:val="left"/>
+      <w:pPr>
+        <w:ind w:left="6480" w:hanging="360"/>
+      </w:pPr>
+      <w:rPr>
+        <w:rFonts w:ascii="Wingdings" w:hAnsi="Wingdings" w:hint="default"/>
+      </w:rPr>
+    </w:lvl>
+  </w:abstractNum>
+  <w:abstractNum w:abstractNumId="25" w15:restartNumberingAfterBreak="0">
     <w:nsid w:val="64851D42"/>
     <w:multiLevelType w:val="hybridMultilevel"/>
     <w:tmpl w:val="6D2A54F6"/>
@@ -7167,7 +7352,7 @@
       </w:pPr>
     </w:lvl>
   </w:abstractNum>
-  <w:abstractNum w:abstractNumId="25" w15:restartNumberingAfterBreak="0">
+  <w:abstractNum w:abstractNumId="26" w15:restartNumberingAfterBreak="0">
     <w:nsid w:val="68194B03"/>
     <w:multiLevelType w:val="multilevel"/>
     <w:tmpl w:val="FCB6914A"/>
@@ -7287,7 +7472,7 @@
       </w:rPr>
     </w:lvl>
   </w:abstractNum>
-  <w:abstractNum w:abstractNumId="26" w15:restartNumberingAfterBreak="0">
+  <w:abstractNum w:abstractNumId="27" w15:restartNumberingAfterBreak="0">
     <w:nsid w:val="693732B1"/>
     <w:multiLevelType w:val="multilevel"/>
     <w:tmpl w:val="393C3686"/>
@@ -7373,7 +7558,7 @@
       </w:pPr>
     </w:lvl>
   </w:abstractNum>
-  <w:abstractNum w:abstractNumId="27" w15:restartNumberingAfterBreak="0">
+  <w:abstractNum w:abstractNumId="28" w15:restartNumberingAfterBreak="0">
     <w:nsid w:val="6E946A08"/>
     <w:multiLevelType w:val="multilevel"/>
     <w:tmpl w:val="90EE6564"/>
@@ -7461,7 +7646,7 @@
       </w:pPr>
     </w:lvl>
   </w:abstractNum>
-  <w:abstractNum w:abstractNumId="28" w15:restartNumberingAfterBreak="0">
+  <w:abstractNum w:abstractNumId="29" w15:restartNumberingAfterBreak="0">
     <w:nsid w:val="6EAB6542"/>
     <w:multiLevelType w:val="hybridMultilevel"/>
     <w:tmpl w:val="E33AE3B6"/>
@@ -7547,7 +7732,7 @@
       </w:pPr>
     </w:lvl>
   </w:abstractNum>
-  <w:abstractNum w:abstractNumId="29" w15:restartNumberingAfterBreak="0">
+  <w:abstractNum w:abstractNumId="30" w15:restartNumberingAfterBreak="0">
     <w:nsid w:val="748E2F9F"/>
     <w:multiLevelType w:val="multilevel"/>
     <w:tmpl w:val="0C0A001F"/>
@@ -7633,7 +7818,7 @@
       </w:pPr>
     </w:lvl>
   </w:abstractNum>
-  <w:abstractNum w:abstractNumId="30" w15:restartNumberingAfterBreak="0">
+  <w:abstractNum w:abstractNumId="31" w15:restartNumberingAfterBreak="0">
     <w:nsid w:val="7D4A58B6"/>
     <w:multiLevelType w:val="multilevel"/>
     <w:tmpl w:val="E0A4B08C"/>
@@ -7719,7 +7904,7 @@
       </w:pPr>
     </w:lvl>
   </w:abstractNum>
-  <w:abstractNum w:abstractNumId="31" w15:restartNumberingAfterBreak="0">
+  <w:abstractNum w:abstractNumId="32" w15:restartNumberingAfterBreak="0">
     <w:nsid w:val="7D8B1EE2"/>
     <w:multiLevelType w:val="hybridMultilevel"/>
     <w:tmpl w:val="EBACE744"/>
@@ -7836,7 +8021,7 @@
     <w:abstractNumId w:val="12"/>
   </w:num>
   <w:num w:numId="2" w16cid:durableId="1985238273">
-    <w:abstractNumId w:val="28"/>
+    <w:abstractNumId w:val="29"/>
   </w:num>
   <w:num w:numId="3" w16cid:durableId="1816407713">
     <w:abstractNumId w:val="15"/>
@@ -7857,7 +8042,7 @@
     <w:abstractNumId w:val="13"/>
   </w:num>
   <w:num w:numId="9" w16cid:durableId="2066294566">
-    <w:abstractNumId w:val="24"/>
+    <w:abstractNumId w:val="25"/>
   </w:num>
   <w:num w:numId="10" w16cid:durableId="264729953">
     <w:abstractNumId w:val="20"/>
@@ -7890,16 +8075,16 @@
     <w:abstractNumId w:val="14"/>
   </w:num>
   <w:num w:numId="17" w16cid:durableId="1125005320">
-    <w:abstractNumId w:val="29"/>
+    <w:abstractNumId w:val="30"/>
   </w:num>
   <w:num w:numId="18" w16cid:durableId="553935270">
-    <w:abstractNumId w:val="27"/>
+    <w:abstractNumId w:val="28"/>
   </w:num>
   <w:num w:numId="19" w16cid:durableId="484785856">
-    <w:abstractNumId w:val="30"/>
+    <w:abstractNumId w:val="31"/>
   </w:num>
   <w:num w:numId="20" w16cid:durableId="1076320657">
-    <w:abstractNumId w:val="26"/>
+    <w:abstractNumId w:val="27"/>
   </w:num>
   <w:num w:numId="21" w16cid:durableId="171189592">
     <w:abstractNumId w:val="4"/>
@@ -7914,7 +8099,7 @@
     <w:abstractNumId w:val="18"/>
   </w:num>
   <w:num w:numId="25" w16cid:durableId="991711176">
-    <w:abstractNumId w:val="31"/>
+    <w:abstractNumId w:val="32"/>
   </w:num>
   <w:num w:numId="26" w16cid:durableId="474028968">
     <w:abstractNumId w:val="6"/>
@@ -7989,7 +8174,10 @@
     <w:abstractNumId w:val="22"/>
   </w:num>
   <w:num w:numId="36" w16cid:durableId="297495164">
-    <w:abstractNumId w:val="25"/>
+    <w:abstractNumId w:val="26"/>
+  </w:num>
+  <w:num w:numId="37" w16cid:durableId="2132748886">
+    <w:abstractNumId w:val="24"/>
   </w:num>
 </w:numbering>
 </file>
@@ -8598,6 +8786,7 @@
   <w:style w:type="character" w:default="1" w:styleId="Fuentedeprrafopredeter">
     <w:name w:val="Default Paragraph Font"/>
     <w:uiPriority w:val="1"/>
+    <w:semiHidden/>
     <w:unhideWhenUsed/>
   </w:style>
   <w:style w:type="table" w:default="1" w:styleId="Tablanormal">
@@ -10652,57 +10841,11 @@
 </file>
 
 <file path=customXml/item3.xml><?xml version="1.0" encoding="utf-8"?>
-<?mso-contentType ?>
-<FormTemplates xmlns="http://schemas.microsoft.com/sharepoint/v3/contenttype/forms">
-  <Display>DocumentLibraryForm</Display>
-  <Edit>DocumentLibraryForm</Edit>
-  <New>DocumentLibraryForm</New>
-</FormTemplates>
-</file>
-
-<file path=customXml/item4.xml><?xml version="1.0" encoding="utf-8"?>
-<b:Sources xmlns:b="http://schemas.openxmlformats.org/officeDocument/2006/bibliography" xmlns="http://schemas.openxmlformats.org/officeDocument/2006/bibliography" SelectedStyle="\APASeventhEdition.xsl" StyleName="APA" Version="7">
-  <b:Source>
-    <b:Tag>Sec221</b:Tag>
-    <b:SourceType>Report</b:SourceType>
-    <b:Guid>{0D6E4F91-9DEF-4A32-9AC3-2F51EB1B23F0}</b:Guid>
-    <b:Title>Transformación digital y adopción de prácticas DevOps en las organizaciones</b:Title>
-    <b:Year>2022</b:Year>
-    <b:Publisher>Gobierno de México</b:Publisher>
-    <b:Author>
-      <b:Author>
-        <b:Corporate>Secretaría de Economía</b:Corporate>
-      </b:Author>
-    </b:Author>
-    <b:ShortTitle>Transformación digital y adopción de prácticas DevOps en las organizaciones</b:ShortTitle>
-    <b:LCID>es-HN</b:LCID>
-    <b:RefOrder>2</b:RefOrder>
-  </b:Source>
-  <b:Source>
-    <b:Tag>Sec222</b:Tag>
-    <b:SourceType>Report</b:SourceType>
-    <b:Guid>{D412E631-715A-4EFF-A757-E4E42E71F380}</b:Guid>
-    <b:LCID>es-HN</b:LCID>
-    <b:Author>
-      <b:Author>
-        <b:NameList>
-          <b:Person>
-            <b:Last>Economía</b:Last>
-            <b:First>Secretaría</b:First>
-            <b:Middle>de</b:Middle>
-          </b:Person>
-        </b:NameList>
-      </b:Author>
-    </b:Author>
-    <b:Title>Transformación digital y adopción de prácticas DevOps en las organizaciones</b:Title>
-    <b:Year>2022</b:Year>
-    <b:Publisher>Gobierno de México</b:Publisher>
-    <b:RefOrder>3</b:RefOrder>
-  </b:Source>
+<b:Sources xmlns:b="http://schemas.openxmlformats.org/officeDocument/2006/bibliography" xmlns="http://schemas.openxmlformats.org/officeDocument/2006/bibliography" SelectedStyle="\APASixthEditionOfficeOnline.xsl" StyleName="APA" Version="6">
   <b:Source>
     <b:Tag>Kim16</b:Tag>
     <b:SourceType>Report</b:SourceType>
-    <b:Guid>{D8464992-9880-4841-BDC5-45B1F01BF43C}</b:Guid>
+    <b:Guid>{F41C6AE5-FC47-4091-9B19-54B859380642}</b:Guid>
     <b:Author>
       <b:Author>
         <b:NameList>
@@ -10718,9 +10861,19 @@
     <b:Year>2016</b:Year>
     <b:Pages>3</b:Pages>
     <b:URL>https://puppet.com/resources/report/2016-state-devops-report</b:URL>
+    <b:LCID>es-HN</b:LCID>
     <b:RefOrder>1</b:RefOrder>
   </b:Source>
 </b:Sources>
+</file>
+
+<file path=customXml/item4.xml><?xml version="1.0" encoding="utf-8"?>
+<?mso-contentType ?>
+<FormTemplates xmlns="http://schemas.microsoft.com/sharepoint/v3/contenttype/forms">
+  <Display>DocumentLibraryForm</Display>
+  <Edit>DocumentLibraryForm</Edit>
+  <New>DocumentLibraryForm</New>
+</FormTemplates>
 </file>
 
 <file path=customXml/itemProps1.xml><?xml version="1.0" encoding="utf-8"?>
@@ -10754,17 +10907,17 @@
 </file>
 
 <file path=customXml/itemProps3.xml><?xml version="1.0" encoding="utf-8"?>
+<ds:datastoreItem xmlns:ds="http://schemas.openxmlformats.org/officeDocument/2006/customXml" ds:itemID="{EECEBA27-3AD4-4723-B353-D7ECE7FBDEB9}">
+  <ds:schemaRefs>
+    <ds:schemaRef ds:uri="http://schemas.openxmlformats.org/officeDocument/2006/bibliography"/>
+  </ds:schemaRefs>
+</ds:datastoreItem>
+</file>
+
+<file path=customXml/itemProps4.xml><?xml version="1.0" encoding="utf-8"?>
 <ds:datastoreItem xmlns:ds="http://schemas.openxmlformats.org/officeDocument/2006/customXml" ds:itemID="{F11C12B6-8BCC-4E7A-B4A7-86700DFA79FD}">
   <ds:schemaRefs>
     <ds:schemaRef ds:uri="http://schemas.microsoft.com/sharepoint/v3/contenttype/forms"/>
   </ds:schemaRefs>
 </ds:datastoreItem>
-</file>
-
-<file path=customXml/itemProps4.xml><?xml version="1.0" encoding="utf-8"?>
-<ds:datastoreItem xmlns:ds="http://schemas.openxmlformats.org/officeDocument/2006/customXml" ds:itemID="{D247A82E-B963-4557-877F-9E43D3D2C356}">
-  <ds:schemaRefs>
-    <ds:schemaRef ds:uri="http://schemas.openxmlformats.org/officeDocument/2006/bibliography"/>
-  </ds:schemaRefs>
-</ds:datastoreItem>
 </file>
</xml_diff>